<commit_message>
0517) edit work history & final SRS
</commit_message>
<xml_diff>
--- a/SimpleMerge_SRS.docx
+++ b/SimpleMerge_SRS.docx
@@ -1058,7 +1058,7 @@
         <w:ind w:leftChars="100" w:left="240"/>
         <w:jc w:val="right"/>
         <w:rPr>
-          <w:rFonts w:ascii="Times New Roman" w:hAnsi="Times New Roman" w:hint="eastAsia"/>
+          <w:rFonts w:ascii="Times New Roman" w:hAnsi="Times New Roman"/>
           <w:sz w:val="26"/>
           <w:szCs w:val="26"/>
           <w:lang w:eastAsia="ko-KR"/>
@@ -3724,7 +3724,7 @@
         <w:pStyle w:val="a5"/>
         <w:ind w:leftChars="0" w:left="370"/>
         <w:rPr>
-          <w:rFonts w:asciiTheme="minorHAnsi" w:eastAsiaTheme="minorHAnsi" w:hAnsiTheme="minorHAnsi" w:cs="Arial" w:hint="eastAsia"/>
+          <w:rFonts w:asciiTheme="minorHAnsi" w:eastAsiaTheme="minorHAnsi" w:hAnsiTheme="minorHAnsi" w:cs="Arial"/>
           <w:sz w:val="22"/>
           <w:szCs w:val="22"/>
           <w:lang w:eastAsia="ko-KR"/>
@@ -4213,7 +4213,7 @@
         <w:pStyle w:val="a5"/>
         <w:ind w:leftChars="0" w:left="370"/>
         <w:rPr>
-          <w:rFonts w:asciiTheme="minorHAnsi" w:eastAsiaTheme="minorHAnsi" w:hAnsiTheme="minorHAnsi" w:cs="Arial" w:hint="eastAsia"/>
+          <w:rFonts w:asciiTheme="minorHAnsi" w:eastAsiaTheme="minorHAnsi" w:hAnsiTheme="minorHAnsi" w:cs="Arial"/>
           <w:sz w:val="22"/>
           <w:szCs w:val="22"/>
           <w:lang w:eastAsia="ko-KR"/>
@@ -4786,7 +4786,7 @@
     <w:p>
       <w:pPr>
         <w:rPr>
-          <w:rFonts w:asciiTheme="minorHAnsi" w:eastAsiaTheme="minorHAnsi" w:hAnsiTheme="minorHAnsi" w:cs="Arial" w:hint="eastAsia"/>
+          <w:rFonts w:asciiTheme="minorHAnsi" w:eastAsiaTheme="minorHAnsi" w:hAnsiTheme="minorHAnsi" w:cs="Arial"/>
           <w:sz w:val="22"/>
           <w:szCs w:val="22"/>
           <w:lang w:eastAsia="ko-KR"/>
@@ -5367,7 +5367,7 @@
         <w:pStyle w:val="a5"/>
         <w:ind w:leftChars="254" w:left="610"/>
         <w:rPr>
-          <w:rFonts w:asciiTheme="minorHAnsi" w:eastAsiaTheme="minorHAnsi" w:hAnsiTheme="minorHAnsi" w:cs="Arial" w:hint="eastAsia"/>
+          <w:rFonts w:asciiTheme="minorHAnsi" w:eastAsiaTheme="minorHAnsi" w:hAnsiTheme="minorHAnsi" w:cs="Arial"/>
           <w:sz w:val="22"/>
           <w:szCs w:val="22"/>
           <w:lang w:eastAsia="ko-KR"/>
@@ -6066,7 +6066,7 @@
     <w:p>
       <w:pPr>
         <w:rPr>
-          <w:rFonts w:asciiTheme="minorHAnsi" w:eastAsiaTheme="minorHAnsi" w:hAnsiTheme="minorHAnsi" w:cs="Arial" w:hint="eastAsia"/>
+          <w:rFonts w:asciiTheme="minorHAnsi" w:eastAsiaTheme="minorHAnsi" w:hAnsiTheme="minorHAnsi" w:cs="Arial"/>
           <w:sz w:val="22"/>
           <w:szCs w:val="22"/>
           <w:lang w:eastAsia="ko-KR"/>
@@ -7478,7 +7478,7 @@
         <w:spacing w:after="160"/>
         <w:jc w:val="both"/>
         <w:rPr>
-          <w:rFonts w:asciiTheme="minorHAnsi" w:eastAsiaTheme="minorHAnsi" w:hAnsiTheme="minorHAnsi" w:cs="Arial" w:hint="eastAsia"/>
+          <w:rFonts w:asciiTheme="minorHAnsi" w:eastAsiaTheme="minorHAnsi" w:hAnsiTheme="minorHAnsi" w:cs="Arial"/>
           <w:b/>
           <w:sz w:val="22"/>
           <w:szCs w:val="22"/>
@@ -8612,7 +8612,7 @@
         <w:spacing w:after="160"/>
         <w:jc w:val="both"/>
         <w:rPr>
-          <w:rFonts w:ascii="맑은 고딕" w:hAnsi="맑은 고딕" w:cs="맑은 고딕" w:hint="eastAsia"/>
+          <w:rFonts w:ascii="맑은 고딕" w:hAnsi="맑은 고딕" w:cs="맑은 고딕"/>
           <w:b/>
           <w:sz w:val="32"/>
           <w:szCs w:val="32"/>
@@ -10319,30 +10319,34 @@
         <w:tblLook w:val="04A0" w:firstRow="1" w:lastRow="0" w:firstColumn="1" w:lastColumn="0" w:noHBand="0" w:noVBand="1"/>
       </w:tblPr>
       <w:tblGrid>
-        <w:gridCol w:w="751"/>
-        <w:gridCol w:w="751"/>
-        <w:gridCol w:w="751"/>
-        <w:gridCol w:w="751"/>
-        <w:gridCol w:w="751"/>
-        <w:gridCol w:w="751"/>
-        <w:gridCol w:w="751"/>
-        <w:gridCol w:w="751"/>
-        <w:gridCol w:w="752"/>
-        <w:gridCol w:w="752"/>
-        <w:gridCol w:w="752"/>
-        <w:gridCol w:w="752"/>
+        <w:gridCol w:w="694"/>
+        <w:gridCol w:w="692"/>
+        <w:gridCol w:w="692"/>
+        <w:gridCol w:w="693"/>
+        <w:gridCol w:w="693"/>
+        <w:gridCol w:w="693"/>
+        <w:gridCol w:w="693"/>
+        <w:gridCol w:w="693"/>
+        <w:gridCol w:w="693"/>
+        <w:gridCol w:w="627"/>
+        <w:gridCol w:w="696"/>
+        <w:gridCol w:w="696"/>
+        <w:gridCol w:w="696"/>
       </w:tblGrid>
       <w:tr>
+        <w:trPr>
+          <w:trHeight w:val="312"/>
+        </w:trPr>
         <w:tc>
           <w:tcPr>
-            <w:tcW w:w="751" w:type="dxa"/>
+            <w:tcW w:w="694" w:type="dxa"/>
           </w:tcPr>
           <w:p>
             <w:pPr>
               <w:jc w:val="center"/>
               <w:rPr>
                 <w:rFonts w:asciiTheme="minorHAnsi" w:eastAsiaTheme="minorHAnsi" w:hAnsiTheme="minorHAnsi" w:cs="Arial"/>
-                <w:sz w:val="22"/>
+                <w:sz w:val="20"/>
                 <w:szCs w:val="22"/>
                 <w:lang w:eastAsia="ko-KR"/>
               </w:rPr>
@@ -10351,14 +10355,14 @@
         </w:tc>
         <w:tc>
           <w:tcPr>
-            <w:tcW w:w="751" w:type="dxa"/>
+            <w:tcW w:w="692" w:type="dxa"/>
           </w:tcPr>
           <w:p>
             <w:pPr>
               <w:jc w:val="center"/>
               <w:rPr>
                 <w:rFonts w:asciiTheme="minorHAnsi" w:eastAsiaTheme="minorHAnsi" w:hAnsiTheme="minorHAnsi" w:cs="Arial"/>
-                <w:sz w:val="22"/>
+                <w:sz w:val="20"/>
                 <w:szCs w:val="22"/>
                 <w:lang w:eastAsia="ko-KR"/>
               </w:rPr>
@@ -10366,7 +10370,7 @@
             <w:r>
               <w:rPr>
                 <w:rFonts w:asciiTheme="minorHAnsi" w:eastAsiaTheme="minorHAnsi" w:hAnsiTheme="minorHAnsi" w:cs="Arial" w:hint="eastAsia"/>
-                <w:sz w:val="22"/>
+                <w:sz w:val="20"/>
                 <w:szCs w:val="22"/>
                 <w:lang w:eastAsia="ko-KR"/>
               </w:rPr>
@@ -10375,7 +10379,7 @@
             <w:r>
               <w:rPr>
                 <w:rFonts w:asciiTheme="minorHAnsi" w:eastAsiaTheme="minorHAnsi" w:hAnsiTheme="minorHAnsi" w:cs="Arial"/>
-                <w:sz w:val="22"/>
+                <w:sz w:val="20"/>
                 <w:szCs w:val="22"/>
                 <w:lang w:eastAsia="ko-KR"/>
               </w:rPr>
@@ -10385,14 +10389,14 @@
         </w:tc>
         <w:tc>
           <w:tcPr>
-            <w:tcW w:w="751" w:type="dxa"/>
+            <w:tcW w:w="692" w:type="dxa"/>
           </w:tcPr>
           <w:p>
             <w:pPr>
               <w:jc w:val="center"/>
               <w:rPr>
                 <w:rFonts w:asciiTheme="minorHAnsi" w:eastAsiaTheme="minorHAnsi" w:hAnsiTheme="minorHAnsi" w:cs="Arial"/>
-                <w:sz w:val="22"/>
+                <w:sz w:val="20"/>
                 <w:szCs w:val="22"/>
                 <w:lang w:eastAsia="ko-KR"/>
               </w:rPr>
@@ -10400,7 +10404,7 @@
             <w:r>
               <w:rPr>
                 <w:rFonts w:asciiTheme="minorHAnsi" w:eastAsiaTheme="minorHAnsi" w:hAnsiTheme="minorHAnsi" w:cs="Arial" w:hint="eastAsia"/>
-                <w:sz w:val="22"/>
+                <w:sz w:val="20"/>
                 <w:szCs w:val="22"/>
                 <w:lang w:eastAsia="ko-KR"/>
               </w:rPr>
@@ -10409,7 +10413,7 @@
             <w:r>
               <w:rPr>
                 <w:rFonts w:asciiTheme="minorHAnsi" w:eastAsiaTheme="minorHAnsi" w:hAnsiTheme="minorHAnsi" w:cs="Arial"/>
-                <w:sz w:val="22"/>
+                <w:sz w:val="20"/>
                 <w:szCs w:val="22"/>
                 <w:lang w:eastAsia="ko-KR"/>
               </w:rPr>
@@ -10419,14 +10423,14 @@
         </w:tc>
         <w:tc>
           <w:tcPr>
-            <w:tcW w:w="751" w:type="dxa"/>
+            <w:tcW w:w="693" w:type="dxa"/>
           </w:tcPr>
           <w:p>
             <w:pPr>
               <w:jc w:val="center"/>
               <w:rPr>
                 <w:rFonts w:asciiTheme="minorHAnsi" w:eastAsiaTheme="minorHAnsi" w:hAnsiTheme="minorHAnsi" w:cs="Arial"/>
-                <w:sz w:val="22"/>
+                <w:sz w:val="20"/>
                 <w:szCs w:val="22"/>
                 <w:lang w:eastAsia="ko-KR"/>
               </w:rPr>
@@ -10434,7 +10438,7 @@
             <w:r>
               <w:rPr>
                 <w:rFonts w:asciiTheme="minorHAnsi" w:eastAsiaTheme="minorHAnsi" w:hAnsiTheme="minorHAnsi" w:cs="Arial" w:hint="eastAsia"/>
-                <w:sz w:val="22"/>
+                <w:sz w:val="20"/>
                 <w:szCs w:val="22"/>
                 <w:lang w:eastAsia="ko-KR"/>
               </w:rPr>
@@ -10443,7 +10447,7 @@
             <w:r>
               <w:rPr>
                 <w:rFonts w:asciiTheme="minorHAnsi" w:eastAsiaTheme="minorHAnsi" w:hAnsiTheme="minorHAnsi" w:cs="Arial"/>
-                <w:sz w:val="22"/>
+                <w:sz w:val="20"/>
                 <w:szCs w:val="22"/>
                 <w:lang w:eastAsia="ko-KR"/>
               </w:rPr>
@@ -10453,14 +10457,14 @@
         </w:tc>
         <w:tc>
           <w:tcPr>
-            <w:tcW w:w="751" w:type="dxa"/>
+            <w:tcW w:w="693" w:type="dxa"/>
           </w:tcPr>
           <w:p>
             <w:pPr>
               <w:jc w:val="center"/>
               <w:rPr>
                 <w:rFonts w:asciiTheme="minorHAnsi" w:eastAsiaTheme="minorHAnsi" w:hAnsiTheme="minorHAnsi" w:cs="Arial"/>
-                <w:sz w:val="22"/>
+                <w:sz w:val="20"/>
                 <w:szCs w:val="22"/>
                 <w:lang w:eastAsia="ko-KR"/>
               </w:rPr>
@@ -10468,7 +10472,7 @@
             <w:r>
               <w:rPr>
                 <w:rFonts w:asciiTheme="minorHAnsi" w:eastAsiaTheme="minorHAnsi" w:hAnsiTheme="minorHAnsi" w:cs="Arial" w:hint="eastAsia"/>
-                <w:sz w:val="22"/>
+                <w:sz w:val="20"/>
                 <w:szCs w:val="22"/>
                 <w:lang w:eastAsia="ko-KR"/>
               </w:rPr>
@@ -10477,7 +10481,7 @@
             <w:r>
               <w:rPr>
                 <w:rFonts w:asciiTheme="minorHAnsi" w:eastAsiaTheme="minorHAnsi" w:hAnsiTheme="minorHAnsi" w:cs="Arial"/>
-                <w:sz w:val="22"/>
+                <w:sz w:val="20"/>
                 <w:szCs w:val="22"/>
                 <w:lang w:eastAsia="ko-KR"/>
               </w:rPr>
@@ -10487,14 +10491,14 @@
         </w:tc>
         <w:tc>
           <w:tcPr>
-            <w:tcW w:w="751" w:type="dxa"/>
+            <w:tcW w:w="693" w:type="dxa"/>
           </w:tcPr>
           <w:p>
             <w:pPr>
               <w:jc w:val="center"/>
               <w:rPr>
                 <w:rFonts w:asciiTheme="minorHAnsi" w:eastAsiaTheme="minorHAnsi" w:hAnsiTheme="minorHAnsi" w:cs="Arial"/>
-                <w:sz w:val="22"/>
+                <w:sz w:val="20"/>
                 <w:szCs w:val="22"/>
                 <w:lang w:eastAsia="ko-KR"/>
               </w:rPr>
@@ -10502,7 +10506,7 @@
             <w:r>
               <w:rPr>
                 <w:rFonts w:asciiTheme="minorHAnsi" w:eastAsiaTheme="minorHAnsi" w:hAnsiTheme="minorHAnsi" w:cs="Arial" w:hint="eastAsia"/>
-                <w:sz w:val="22"/>
+                <w:sz w:val="20"/>
                 <w:szCs w:val="22"/>
                 <w:lang w:eastAsia="ko-KR"/>
               </w:rPr>
@@ -10511,7 +10515,7 @@
             <w:r>
               <w:rPr>
                 <w:rFonts w:asciiTheme="minorHAnsi" w:eastAsiaTheme="minorHAnsi" w:hAnsiTheme="minorHAnsi" w:cs="Arial"/>
-                <w:sz w:val="22"/>
+                <w:sz w:val="20"/>
                 <w:szCs w:val="22"/>
                 <w:lang w:eastAsia="ko-KR"/>
               </w:rPr>
@@ -10521,14 +10525,14 @@
         </w:tc>
         <w:tc>
           <w:tcPr>
-            <w:tcW w:w="751" w:type="dxa"/>
+            <w:tcW w:w="693" w:type="dxa"/>
           </w:tcPr>
           <w:p>
             <w:pPr>
               <w:jc w:val="center"/>
               <w:rPr>
                 <w:rFonts w:asciiTheme="minorHAnsi" w:eastAsiaTheme="minorHAnsi" w:hAnsiTheme="minorHAnsi" w:cs="Arial"/>
-                <w:sz w:val="22"/>
+                <w:sz w:val="20"/>
                 <w:szCs w:val="22"/>
                 <w:lang w:eastAsia="ko-KR"/>
               </w:rPr>
@@ -10536,7 +10540,7 @@
             <w:r>
               <w:rPr>
                 <w:rFonts w:asciiTheme="minorHAnsi" w:eastAsiaTheme="minorHAnsi" w:hAnsiTheme="minorHAnsi" w:cs="Arial" w:hint="eastAsia"/>
-                <w:sz w:val="22"/>
+                <w:sz w:val="20"/>
                 <w:szCs w:val="22"/>
                 <w:lang w:eastAsia="ko-KR"/>
               </w:rPr>
@@ -10545,7 +10549,7 @@
             <w:r>
               <w:rPr>
                 <w:rFonts w:asciiTheme="minorHAnsi" w:eastAsiaTheme="minorHAnsi" w:hAnsiTheme="minorHAnsi" w:cs="Arial"/>
-                <w:sz w:val="22"/>
+                <w:sz w:val="20"/>
                 <w:szCs w:val="22"/>
                 <w:lang w:eastAsia="ko-KR"/>
               </w:rPr>
@@ -10555,14 +10559,14 @@
         </w:tc>
         <w:tc>
           <w:tcPr>
-            <w:tcW w:w="751" w:type="dxa"/>
+            <w:tcW w:w="693" w:type="dxa"/>
           </w:tcPr>
           <w:p>
             <w:pPr>
               <w:jc w:val="center"/>
               <w:rPr>
                 <w:rFonts w:asciiTheme="minorHAnsi" w:eastAsiaTheme="minorHAnsi" w:hAnsiTheme="minorHAnsi" w:cs="Arial"/>
-                <w:sz w:val="22"/>
+                <w:sz w:val="20"/>
                 <w:szCs w:val="22"/>
                 <w:lang w:eastAsia="ko-KR"/>
               </w:rPr>
@@ -10570,7 +10574,7 @@
             <w:r>
               <w:rPr>
                 <w:rFonts w:asciiTheme="minorHAnsi" w:eastAsiaTheme="minorHAnsi" w:hAnsiTheme="minorHAnsi" w:cs="Arial" w:hint="eastAsia"/>
-                <w:sz w:val="22"/>
+                <w:sz w:val="20"/>
                 <w:szCs w:val="22"/>
                 <w:lang w:eastAsia="ko-KR"/>
               </w:rPr>
@@ -10579,7 +10583,7 @@
             <w:r>
               <w:rPr>
                 <w:rFonts w:asciiTheme="minorHAnsi" w:eastAsiaTheme="minorHAnsi" w:hAnsiTheme="minorHAnsi" w:cs="Arial"/>
-                <w:sz w:val="22"/>
+                <w:sz w:val="20"/>
                 <w:szCs w:val="22"/>
                 <w:lang w:eastAsia="ko-KR"/>
               </w:rPr>
@@ -10589,14 +10593,14 @@
         </w:tc>
         <w:tc>
           <w:tcPr>
-            <w:tcW w:w="752" w:type="dxa"/>
+            <w:tcW w:w="693" w:type="dxa"/>
           </w:tcPr>
           <w:p>
             <w:pPr>
               <w:jc w:val="center"/>
               <w:rPr>
                 <w:rFonts w:asciiTheme="minorHAnsi" w:eastAsiaTheme="minorHAnsi" w:hAnsiTheme="minorHAnsi" w:cs="Arial"/>
-                <w:sz w:val="22"/>
+                <w:sz w:val="20"/>
                 <w:szCs w:val="22"/>
                 <w:lang w:eastAsia="ko-KR"/>
               </w:rPr>
@@ -10604,7 +10608,7 @@
             <w:r>
               <w:rPr>
                 <w:rFonts w:asciiTheme="minorHAnsi" w:eastAsiaTheme="minorHAnsi" w:hAnsiTheme="minorHAnsi" w:cs="Arial" w:hint="eastAsia"/>
-                <w:sz w:val="22"/>
+                <w:sz w:val="20"/>
                 <w:szCs w:val="22"/>
                 <w:lang w:eastAsia="ko-KR"/>
               </w:rPr>
@@ -10613,7 +10617,7 @@
             <w:r>
               <w:rPr>
                 <w:rFonts w:asciiTheme="minorHAnsi" w:eastAsiaTheme="minorHAnsi" w:hAnsiTheme="minorHAnsi" w:cs="Arial"/>
-                <w:sz w:val="22"/>
+                <w:sz w:val="20"/>
                 <w:szCs w:val="22"/>
                 <w:lang w:eastAsia="ko-KR"/>
               </w:rPr>
@@ -10623,14 +10627,14 @@
         </w:tc>
         <w:tc>
           <w:tcPr>
-            <w:tcW w:w="752" w:type="dxa"/>
+            <w:tcW w:w="627" w:type="dxa"/>
           </w:tcPr>
           <w:p>
             <w:pPr>
               <w:jc w:val="center"/>
               <w:rPr>
-                <w:rFonts w:asciiTheme="minorHAnsi" w:eastAsiaTheme="minorHAnsi" w:hAnsiTheme="minorHAnsi" w:cs="Arial"/>
-                <w:sz w:val="22"/>
+                <w:rFonts w:asciiTheme="minorHAnsi" w:eastAsiaTheme="minorHAnsi" w:hAnsiTheme="minorHAnsi" w:cs="Arial" w:hint="eastAsia"/>
+                <w:sz w:val="20"/>
                 <w:szCs w:val="22"/>
                 <w:lang w:eastAsia="ko-KR"/>
               </w:rPr>
@@ -10638,7 +10642,41 @@
             <w:r>
               <w:rPr>
                 <w:rFonts w:asciiTheme="minorHAnsi" w:eastAsiaTheme="minorHAnsi" w:hAnsiTheme="minorHAnsi" w:cs="Arial" w:hint="eastAsia"/>
-                <w:sz w:val="22"/>
+                <w:sz w:val="20"/>
+                <w:szCs w:val="22"/>
+                <w:lang w:eastAsia="ko-KR"/>
+              </w:rPr>
+              <w:t>U</w:t>
+            </w:r>
+            <w:r>
+              <w:rPr>
+                <w:rFonts w:asciiTheme="minorHAnsi" w:eastAsiaTheme="minorHAnsi" w:hAnsiTheme="minorHAnsi" w:cs="Arial"/>
+                <w:sz w:val="20"/>
+                <w:szCs w:val="22"/>
+                <w:lang w:eastAsia="ko-KR"/>
+              </w:rPr>
+              <w:t>C9</w:t>
+            </w:r>
+          </w:p>
+        </w:tc>
+        <w:tc>
+          <w:tcPr>
+            <w:tcW w:w="696" w:type="dxa"/>
+          </w:tcPr>
+          <w:p>
+            <w:pPr>
+              <w:jc w:val="center"/>
+              <w:rPr>
+                <w:rFonts w:asciiTheme="minorHAnsi" w:eastAsiaTheme="minorHAnsi" w:hAnsiTheme="minorHAnsi" w:cs="Arial"/>
+                <w:sz w:val="20"/>
+                <w:szCs w:val="22"/>
+                <w:lang w:eastAsia="ko-KR"/>
+              </w:rPr>
+            </w:pPr>
+            <w:r>
+              <w:rPr>
+                <w:rFonts w:asciiTheme="minorHAnsi" w:eastAsiaTheme="minorHAnsi" w:hAnsiTheme="minorHAnsi" w:cs="Arial" w:hint="eastAsia"/>
+                <w:sz w:val="20"/>
                 <w:szCs w:val="22"/>
                 <w:lang w:eastAsia="ko-KR"/>
               </w:rPr>
@@ -10647,7 +10685,7 @@
             <w:r>
               <w:rPr>
                 <w:rFonts w:asciiTheme="minorHAnsi" w:eastAsiaTheme="minorHAnsi" w:hAnsiTheme="minorHAnsi" w:cs="Arial"/>
-                <w:sz w:val="22"/>
+                <w:sz w:val="20"/>
                 <w:szCs w:val="22"/>
                 <w:lang w:eastAsia="ko-KR"/>
               </w:rPr>
@@ -10657,14 +10695,14 @@
         </w:tc>
         <w:tc>
           <w:tcPr>
-            <w:tcW w:w="752" w:type="dxa"/>
+            <w:tcW w:w="696" w:type="dxa"/>
           </w:tcPr>
           <w:p>
             <w:pPr>
               <w:jc w:val="center"/>
               <w:rPr>
                 <w:rFonts w:asciiTheme="minorHAnsi" w:eastAsiaTheme="minorHAnsi" w:hAnsiTheme="minorHAnsi" w:cs="Arial"/>
-                <w:sz w:val="22"/>
+                <w:sz w:val="20"/>
                 <w:szCs w:val="22"/>
                 <w:lang w:eastAsia="ko-KR"/>
               </w:rPr>
@@ -10672,7 +10710,7 @@
             <w:r>
               <w:rPr>
                 <w:rFonts w:asciiTheme="minorHAnsi" w:eastAsiaTheme="minorHAnsi" w:hAnsiTheme="minorHAnsi" w:cs="Arial" w:hint="eastAsia"/>
-                <w:sz w:val="22"/>
+                <w:sz w:val="20"/>
                 <w:szCs w:val="22"/>
                 <w:lang w:eastAsia="ko-KR"/>
               </w:rPr>
@@ -10681,7 +10719,7 @@
             <w:r>
               <w:rPr>
                 <w:rFonts w:asciiTheme="minorHAnsi" w:eastAsiaTheme="minorHAnsi" w:hAnsiTheme="minorHAnsi" w:cs="Arial"/>
-                <w:sz w:val="22"/>
+                <w:sz w:val="20"/>
                 <w:szCs w:val="22"/>
                 <w:lang w:eastAsia="ko-KR"/>
               </w:rPr>
@@ -10691,14 +10729,14 @@
         </w:tc>
         <w:tc>
           <w:tcPr>
-            <w:tcW w:w="752" w:type="dxa"/>
+            <w:tcW w:w="696" w:type="dxa"/>
           </w:tcPr>
           <w:p>
             <w:pPr>
               <w:jc w:val="center"/>
               <w:rPr>
                 <w:rFonts w:asciiTheme="minorHAnsi" w:eastAsiaTheme="minorHAnsi" w:hAnsiTheme="minorHAnsi" w:cs="Arial"/>
-                <w:sz w:val="22"/>
+                <w:sz w:val="20"/>
                 <w:szCs w:val="22"/>
                 <w:lang w:eastAsia="ko-KR"/>
               </w:rPr>
@@ -10706,7 +10744,7 @@
             <w:r>
               <w:rPr>
                 <w:rFonts w:asciiTheme="minorHAnsi" w:eastAsiaTheme="minorHAnsi" w:hAnsiTheme="minorHAnsi" w:cs="Arial" w:hint="eastAsia"/>
-                <w:sz w:val="22"/>
+                <w:sz w:val="20"/>
                 <w:szCs w:val="22"/>
                 <w:lang w:eastAsia="ko-KR"/>
               </w:rPr>
@@ -10715,7 +10753,7 @@
             <w:r>
               <w:rPr>
                 <w:rFonts w:asciiTheme="minorHAnsi" w:eastAsiaTheme="minorHAnsi" w:hAnsiTheme="minorHAnsi" w:cs="Arial"/>
-                <w:sz w:val="22"/>
+                <w:sz w:val="20"/>
                 <w:szCs w:val="22"/>
                 <w:lang w:eastAsia="ko-KR"/>
               </w:rPr>
@@ -10725,16 +10763,19 @@
         </w:tc>
       </w:tr>
       <w:tr>
+        <w:trPr>
+          <w:trHeight w:val="312"/>
+        </w:trPr>
         <w:tc>
           <w:tcPr>
-            <w:tcW w:w="751" w:type="dxa"/>
+            <w:tcW w:w="694" w:type="dxa"/>
           </w:tcPr>
           <w:p>
             <w:pPr>
               <w:jc w:val="center"/>
               <w:rPr>
                 <w:rFonts w:asciiTheme="minorHAnsi" w:eastAsiaTheme="minorHAnsi" w:hAnsiTheme="minorHAnsi" w:cs="Arial"/>
-                <w:sz w:val="22"/>
+                <w:sz w:val="20"/>
                 <w:szCs w:val="22"/>
                 <w:lang w:eastAsia="ko-KR"/>
               </w:rPr>
@@ -10742,7 +10783,7 @@
             <w:r>
               <w:rPr>
                 <w:rFonts w:asciiTheme="minorHAnsi" w:eastAsiaTheme="minorHAnsi" w:hAnsiTheme="minorHAnsi" w:cs="Arial" w:hint="eastAsia"/>
-                <w:sz w:val="22"/>
+                <w:sz w:val="20"/>
                 <w:szCs w:val="22"/>
                 <w:lang w:eastAsia="ko-KR"/>
               </w:rPr>
@@ -10751,7 +10792,7 @@
             <w:r>
               <w:rPr>
                 <w:rFonts w:asciiTheme="minorHAnsi" w:eastAsiaTheme="minorHAnsi" w:hAnsiTheme="minorHAnsi" w:cs="Arial"/>
-                <w:sz w:val="22"/>
+                <w:sz w:val="20"/>
                 <w:szCs w:val="22"/>
                 <w:lang w:eastAsia="ko-KR"/>
               </w:rPr>
@@ -10761,14 +10802,14 @@
         </w:tc>
         <w:tc>
           <w:tcPr>
-            <w:tcW w:w="751" w:type="dxa"/>
+            <w:tcW w:w="692" w:type="dxa"/>
           </w:tcPr>
           <w:p>
             <w:pPr>
               <w:jc w:val="center"/>
               <w:rPr>
                 <w:rFonts w:asciiTheme="minorHAnsi" w:eastAsiaTheme="minorHAnsi" w:hAnsiTheme="minorHAnsi" w:cs="Arial"/>
-                <w:sz w:val="22"/>
+                <w:sz w:val="20"/>
                 <w:szCs w:val="22"/>
                 <w:lang w:eastAsia="ko-KR"/>
               </w:rPr>
@@ -10777,14 +10818,14 @@
         </w:tc>
         <w:tc>
           <w:tcPr>
-            <w:tcW w:w="751" w:type="dxa"/>
+            <w:tcW w:w="692" w:type="dxa"/>
           </w:tcPr>
           <w:p>
             <w:pPr>
               <w:jc w:val="center"/>
               <w:rPr>
                 <w:rFonts w:asciiTheme="minorHAnsi" w:eastAsiaTheme="minorHAnsi" w:hAnsiTheme="minorHAnsi" w:cs="Arial"/>
-                <w:sz w:val="22"/>
+                <w:sz w:val="20"/>
                 <w:szCs w:val="22"/>
                 <w:lang w:eastAsia="ko-KR"/>
               </w:rPr>
@@ -10793,14 +10834,14 @@
         </w:tc>
         <w:tc>
           <w:tcPr>
-            <w:tcW w:w="751" w:type="dxa"/>
+            <w:tcW w:w="693" w:type="dxa"/>
           </w:tcPr>
           <w:p>
             <w:pPr>
               <w:jc w:val="center"/>
               <w:rPr>
                 <w:rFonts w:asciiTheme="minorHAnsi" w:eastAsiaTheme="minorHAnsi" w:hAnsiTheme="minorHAnsi" w:cs="Arial"/>
-                <w:sz w:val="22"/>
+                <w:sz w:val="20"/>
                 <w:szCs w:val="22"/>
                 <w:lang w:eastAsia="ko-KR"/>
               </w:rPr>
@@ -10809,14 +10850,14 @@
         </w:tc>
         <w:tc>
           <w:tcPr>
-            <w:tcW w:w="751" w:type="dxa"/>
+            <w:tcW w:w="693" w:type="dxa"/>
           </w:tcPr>
           <w:p>
             <w:pPr>
               <w:jc w:val="center"/>
               <w:rPr>
                 <w:rFonts w:asciiTheme="minorHAnsi" w:eastAsiaTheme="minorHAnsi" w:hAnsiTheme="minorHAnsi" w:cs="Arial"/>
-                <w:sz w:val="22"/>
+                <w:sz w:val="20"/>
                 <w:szCs w:val="22"/>
                 <w:lang w:eastAsia="ko-KR"/>
               </w:rPr>
@@ -10825,14 +10866,14 @@
         </w:tc>
         <w:tc>
           <w:tcPr>
-            <w:tcW w:w="751" w:type="dxa"/>
+            <w:tcW w:w="693" w:type="dxa"/>
           </w:tcPr>
           <w:p>
             <w:pPr>
               <w:jc w:val="center"/>
               <w:rPr>
                 <w:rFonts w:asciiTheme="minorHAnsi" w:eastAsiaTheme="minorHAnsi" w:hAnsiTheme="minorHAnsi" w:cs="Arial"/>
-                <w:sz w:val="22"/>
+                <w:sz w:val="20"/>
                 <w:szCs w:val="22"/>
                 <w:lang w:eastAsia="ko-KR"/>
               </w:rPr>
@@ -10841,14 +10882,14 @@
         </w:tc>
         <w:tc>
           <w:tcPr>
-            <w:tcW w:w="751" w:type="dxa"/>
+            <w:tcW w:w="693" w:type="dxa"/>
           </w:tcPr>
           <w:p>
             <w:pPr>
               <w:jc w:val="center"/>
               <w:rPr>
                 <w:rFonts w:asciiTheme="minorHAnsi" w:eastAsiaTheme="minorHAnsi" w:hAnsiTheme="minorHAnsi" w:cs="Arial"/>
-                <w:sz w:val="22"/>
+                <w:sz w:val="20"/>
                 <w:szCs w:val="22"/>
                 <w:lang w:eastAsia="ko-KR"/>
               </w:rPr>
@@ -10857,14 +10898,14 @@
         </w:tc>
         <w:tc>
           <w:tcPr>
-            <w:tcW w:w="751" w:type="dxa"/>
+            <w:tcW w:w="693" w:type="dxa"/>
           </w:tcPr>
           <w:p>
             <w:pPr>
               <w:jc w:val="center"/>
               <w:rPr>
                 <w:rFonts w:asciiTheme="minorHAnsi" w:eastAsiaTheme="minorHAnsi" w:hAnsiTheme="minorHAnsi" w:cs="Arial"/>
-                <w:sz w:val="22"/>
+                <w:sz w:val="20"/>
                 <w:szCs w:val="22"/>
                 <w:lang w:eastAsia="ko-KR"/>
               </w:rPr>
@@ -10873,14 +10914,14 @@
         </w:tc>
         <w:tc>
           <w:tcPr>
-            <w:tcW w:w="752" w:type="dxa"/>
+            <w:tcW w:w="693" w:type="dxa"/>
           </w:tcPr>
           <w:p>
             <w:pPr>
               <w:jc w:val="center"/>
               <w:rPr>
                 <w:rFonts w:asciiTheme="minorHAnsi" w:eastAsiaTheme="minorHAnsi" w:hAnsiTheme="minorHAnsi" w:cs="Arial"/>
-                <w:sz w:val="22"/>
+                <w:sz w:val="20"/>
                 <w:szCs w:val="22"/>
                 <w:lang w:eastAsia="ko-KR"/>
               </w:rPr>
@@ -10889,14 +10930,14 @@
         </w:tc>
         <w:tc>
           <w:tcPr>
-            <w:tcW w:w="752" w:type="dxa"/>
+            <w:tcW w:w="627" w:type="dxa"/>
           </w:tcPr>
           <w:p>
             <w:pPr>
               <w:jc w:val="center"/>
               <w:rPr>
                 <w:rFonts w:asciiTheme="minorHAnsi" w:eastAsiaTheme="minorHAnsi" w:hAnsiTheme="minorHAnsi" w:cs="Arial"/>
-                <w:sz w:val="22"/>
+                <w:sz w:val="20"/>
                 <w:szCs w:val="22"/>
                 <w:lang w:eastAsia="ko-KR"/>
               </w:rPr>
@@ -10905,14 +10946,14 @@
         </w:tc>
         <w:tc>
           <w:tcPr>
-            <w:tcW w:w="752" w:type="dxa"/>
+            <w:tcW w:w="696" w:type="dxa"/>
           </w:tcPr>
           <w:p>
             <w:pPr>
               <w:jc w:val="center"/>
               <w:rPr>
                 <w:rFonts w:asciiTheme="minorHAnsi" w:eastAsiaTheme="minorHAnsi" w:hAnsiTheme="minorHAnsi" w:cs="Arial"/>
-                <w:sz w:val="22"/>
+                <w:sz w:val="20"/>
                 <w:szCs w:val="22"/>
                 <w:lang w:eastAsia="ko-KR"/>
               </w:rPr>
@@ -10921,14 +10962,30 @@
         </w:tc>
         <w:tc>
           <w:tcPr>
-            <w:tcW w:w="752" w:type="dxa"/>
+            <w:tcW w:w="696" w:type="dxa"/>
           </w:tcPr>
           <w:p>
             <w:pPr>
               <w:jc w:val="center"/>
               <w:rPr>
                 <w:rFonts w:asciiTheme="minorHAnsi" w:eastAsiaTheme="minorHAnsi" w:hAnsiTheme="minorHAnsi" w:cs="Arial"/>
-                <w:sz w:val="22"/>
+                <w:sz w:val="20"/>
+                <w:szCs w:val="22"/>
+                <w:lang w:eastAsia="ko-KR"/>
+              </w:rPr>
+            </w:pPr>
+          </w:p>
+        </w:tc>
+        <w:tc>
+          <w:tcPr>
+            <w:tcW w:w="696" w:type="dxa"/>
+          </w:tcPr>
+          <w:p>
+            <w:pPr>
+              <w:jc w:val="center"/>
+              <w:rPr>
+                <w:rFonts w:asciiTheme="minorHAnsi" w:eastAsiaTheme="minorHAnsi" w:hAnsiTheme="minorHAnsi" w:cs="Arial"/>
+                <w:sz w:val="20"/>
                 <w:szCs w:val="22"/>
                 <w:lang w:eastAsia="ko-KR"/>
               </w:rPr>
@@ -10937,16 +10994,19 @@
         </w:tc>
       </w:tr>
       <w:tr>
+        <w:trPr>
+          <w:trHeight w:val="312"/>
+        </w:trPr>
         <w:tc>
           <w:tcPr>
-            <w:tcW w:w="751" w:type="dxa"/>
+            <w:tcW w:w="694" w:type="dxa"/>
           </w:tcPr>
           <w:p>
             <w:pPr>
               <w:jc w:val="center"/>
               <w:rPr>
                 <w:rFonts w:asciiTheme="minorHAnsi" w:eastAsiaTheme="minorHAnsi" w:hAnsiTheme="minorHAnsi" w:cs="Arial"/>
-                <w:sz w:val="22"/>
+                <w:sz w:val="20"/>
                 <w:szCs w:val="22"/>
                 <w:lang w:eastAsia="ko-KR"/>
               </w:rPr>
@@ -10954,7 +11014,7 @@
             <w:r>
               <w:rPr>
                 <w:rFonts w:asciiTheme="minorHAnsi" w:eastAsiaTheme="minorHAnsi" w:hAnsiTheme="minorHAnsi" w:cs="Arial" w:hint="eastAsia"/>
-                <w:sz w:val="22"/>
+                <w:sz w:val="20"/>
                 <w:szCs w:val="22"/>
                 <w:lang w:eastAsia="ko-KR"/>
               </w:rPr>
@@ -10963,7 +11023,7 @@
             <w:r>
               <w:rPr>
                 <w:rFonts w:asciiTheme="minorHAnsi" w:eastAsiaTheme="minorHAnsi" w:hAnsiTheme="minorHAnsi" w:cs="Arial"/>
-                <w:sz w:val="22"/>
+                <w:sz w:val="20"/>
                 <w:szCs w:val="22"/>
                 <w:lang w:eastAsia="ko-KR"/>
               </w:rPr>
@@ -10973,14 +11033,39 @@
         </w:tc>
         <w:tc>
           <w:tcPr>
-            <w:tcW w:w="751" w:type="dxa"/>
+            <w:tcW w:w="692" w:type="dxa"/>
           </w:tcPr>
           <w:p>
             <w:pPr>
               <w:jc w:val="center"/>
               <w:rPr>
                 <w:rFonts w:asciiTheme="minorHAnsi" w:eastAsiaTheme="minorHAnsi" w:hAnsiTheme="minorHAnsi" w:cs="Arial"/>
-                <w:sz w:val="22"/>
+                <w:sz w:val="20"/>
+                <w:szCs w:val="22"/>
+                <w:lang w:eastAsia="ko-KR"/>
+              </w:rPr>
+            </w:pPr>
+            <w:r>
+              <w:rPr>
+                <w:rFonts w:asciiTheme="minorHAnsi" w:eastAsiaTheme="minorHAnsi" w:hAnsiTheme="minorHAnsi" w:cs="Arial"/>
+                <w:sz w:val="20"/>
+                <w:szCs w:val="22"/>
+                <w:lang w:eastAsia="ko-KR"/>
+              </w:rPr>
+              <w:t>X</w:t>
+            </w:r>
+          </w:p>
+        </w:tc>
+        <w:tc>
+          <w:tcPr>
+            <w:tcW w:w="692" w:type="dxa"/>
+          </w:tcPr>
+          <w:p>
+            <w:pPr>
+              <w:jc w:val="center"/>
+              <w:rPr>
+                <w:rFonts w:asciiTheme="minorHAnsi" w:eastAsiaTheme="minorHAnsi" w:hAnsiTheme="minorHAnsi" w:cs="Arial"/>
+                <w:sz w:val="20"/>
                 <w:szCs w:val="22"/>
                 <w:lang w:eastAsia="ko-KR"/>
               </w:rPr>
@@ -10989,14 +11074,14 @@
         </w:tc>
         <w:tc>
           <w:tcPr>
-            <w:tcW w:w="751" w:type="dxa"/>
+            <w:tcW w:w="693" w:type="dxa"/>
           </w:tcPr>
           <w:p>
             <w:pPr>
               <w:jc w:val="center"/>
               <w:rPr>
                 <w:rFonts w:asciiTheme="minorHAnsi" w:eastAsiaTheme="minorHAnsi" w:hAnsiTheme="minorHAnsi" w:cs="Arial"/>
-                <w:sz w:val="22"/>
+                <w:sz w:val="20"/>
                 <w:szCs w:val="22"/>
                 <w:lang w:eastAsia="ko-KR"/>
               </w:rPr>
@@ -11005,14 +11090,14 @@
         </w:tc>
         <w:tc>
           <w:tcPr>
-            <w:tcW w:w="751" w:type="dxa"/>
+            <w:tcW w:w="693" w:type="dxa"/>
           </w:tcPr>
           <w:p>
             <w:pPr>
               <w:jc w:val="center"/>
               <w:rPr>
                 <w:rFonts w:asciiTheme="minorHAnsi" w:eastAsiaTheme="minorHAnsi" w:hAnsiTheme="minorHAnsi" w:cs="Arial"/>
-                <w:sz w:val="22"/>
+                <w:sz w:val="20"/>
                 <w:szCs w:val="22"/>
                 <w:lang w:eastAsia="ko-KR"/>
               </w:rPr>
@@ -11021,14 +11106,14 @@
         </w:tc>
         <w:tc>
           <w:tcPr>
-            <w:tcW w:w="751" w:type="dxa"/>
+            <w:tcW w:w="693" w:type="dxa"/>
           </w:tcPr>
           <w:p>
             <w:pPr>
               <w:jc w:val="center"/>
               <w:rPr>
                 <w:rFonts w:asciiTheme="minorHAnsi" w:eastAsiaTheme="minorHAnsi" w:hAnsiTheme="minorHAnsi" w:cs="Arial"/>
-                <w:sz w:val="22"/>
+                <w:sz w:val="20"/>
                 <w:szCs w:val="22"/>
                 <w:lang w:eastAsia="ko-KR"/>
               </w:rPr>
@@ -11037,14 +11122,14 @@
         </w:tc>
         <w:tc>
           <w:tcPr>
-            <w:tcW w:w="751" w:type="dxa"/>
+            <w:tcW w:w="693" w:type="dxa"/>
           </w:tcPr>
           <w:p>
             <w:pPr>
               <w:jc w:val="center"/>
               <w:rPr>
                 <w:rFonts w:asciiTheme="minorHAnsi" w:eastAsiaTheme="minorHAnsi" w:hAnsiTheme="minorHAnsi" w:cs="Arial"/>
-                <w:sz w:val="22"/>
+                <w:sz w:val="20"/>
                 <w:szCs w:val="22"/>
                 <w:lang w:eastAsia="ko-KR"/>
               </w:rPr>
@@ -11053,14 +11138,14 @@
         </w:tc>
         <w:tc>
           <w:tcPr>
-            <w:tcW w:w="751" w:type="dxa"/>
+            <w:tcW w:w="693" w:type="dxa"/>
           </w:tcPr>
           <w:p>
             <w:pPr>
               <w:jc w:val="center"/>
               <w:rPr>
                 <w:rFonts w:asciiTheme="minorHAnsi" w:eastAsiaTheme="minorHAnsi" w:hAnsiTheme="minorHAnsi" w:cs="Arial"/>
-                <w:sz w:val="22"/>
+                <w:sz w:val="20"/>
                 <w:szCs w:val="22"/>
                 <w:lang w:eastAsia="ko-KR"/>
               </w:rPr>
@@ -11069,14 +11154,14 @@
         </w:tc>
         <w:tc>
           <w:tcPr>
-            <w:tcW w:w="751" w:type="dxa"/>
+            <w:tcW w:w="693" w:type="dxa"/>
           </w:tcPr>
           <w:p>
             <w:pPr>
               <w:jc w:val="center"/>
               <w:rPr>
                 <w:rFonts w:asciiTheme="minorHAnsi" w:eastAsiaTheme="minorHAnsi" w:hAnsiTheme="minorHAnsi" w:cs="Arial"/>
-                <w:sz w:val="22"/>
+                <w:sz w:val="20"/>
                 <w:szCs w:val="22"/>
                 <w:lang w:eastAsia="ko-KR"/>
               </w:rPr>
@@ -11085,14 +11170,14 @@
         </w:tc>
         <w:tc>
           <w:tcPr>
-            <w:tcW w:w="752" w:type="dxa"/>
+            <w:tcW w:w="627" w:type="dxa"/>
           </w:tcPr>
           <w:p>
             <w:pPr>
               <w:jc w:val="center"/>
               <w:rPr>
                 <w:rFonts w:asciiTheme="minorHAnsi" w:eastAsiaTheme="minorHAnsi" w:hAnsiTheme="minorHAnsi" w:cs="Arial"/>
-                <w:sz w:val="22"/>
+                <w:sz w:val="20"/>
                 <w:szCs w:val="22"/>
                 <w:lang w:eastAsia="ko-KR"/>
               </w:rPr>
@@ -11101,14 +11186,14 @@
         </w:tc>
         <w:tc>
           <w:tcPr>
-            <w:tcW w:w="752" w:type="dxa"/>
+            <w:tcW w:w="696" w:type="dxa"/>
           </w:tcPr>
           <w:p>
             <w:pPr>
               <w:jc w:val="center"/>
               <w:rPr>
                 <w:rFonts w:asciiTheme="minorHAnsi" w:eastAsiaTheme="minorHAnsi" w:hAnsiTheme="minorHAnsi" w:cs="Arial"/>
-                <w:sz w:val="22"/>
+                <w:sz w:val="20"/>
                 <w:szCs w:val="22"/>
                 <w:lang w:eastAsia="ko-KR"/>
               </w:rPr>
@@ -11117,14 +11202,14 @@
         </w:tc>
         <w:tc>
           <w:tcPr>
-            <w:tcW w:w="752" w:type="dxa"/>
+            <w:tcW w:w="696" w:type="dxa"/>
           </w:tcPr>
           <w:p>
             <w:pPr>
               <w:jc w:val="center"/>
               <w:rPr>
                 <w:rFonts w:asciiTheme="minorHAnsi" w:eastAsiaTheme="minorHAnsi" w:hAnsiTheme="minorHAnsi" w:cs="Arial"/>
-                <w:sz w:val="22"/>
+                <w:sz w:val="20"/>
                 <w:szCs w:val="22"/>
                 <w:lang w:eastAsia="ko-KR"/>
               </w:rPr>
@@ -11133,14 +11218,14 @@
         </w:tc>
         <w:tc>
           <w:tcPr>
-            <w:tcW w:w="752" w:type="dxa"/>
+            <w:tcW w:w="696" w:type="dxa"/>
           </w:tcPr>
           <w:p>
             <w:pPr>
               <w:jc w:val="center"/>
               <w:rPr>
                 <w:rFonts w:asciiTheme="minorHAnsi" w:eastAsiaTheme="minorHAnsi" w:hAnsiTheme="minorHAnsi" w:cs="Arial"/>
-                <w:sz w:val="22"/>
+                <w:sz w:val="20"/>
                 <w:szCs w:val="22"/>
                 <w:lang w:eastAsia="ko-KR"/>
               </w:rPr>
@@ -11149,16 +11234,19 @@
         </w:tc>
       </w:tr>
       <w:tr>
+        <w:trPr>
+          <w:trHeight w:val="312"/>
+        </w:trPr>
         <w:tc>
           <w:tcPr>
-            <w:tcW w:w="751" w:type="dxa"/>
+            <w:tcW w:w="694" w:type="dxa"/>
           </w:tcPr>
           <w:p>
             <w:pPr>
               <w:jc w:val="center"/>
               <w:rPr>
                 <w:rFonts w:asciiTheme="minorHAnsi" w:eastAsiaTheme="minorHAnsi" w:hAnsiTheme="minorHAnsi" w:cs="Arial"/>
-                <w:sz w:val="22"/>
+                <w:sz w:val="20"/>
                 <w:szCs w:val="22"/>
                 <w:lang w:eastAsia="ko-KR"/>
               </w:rPr>
@@ -11166,7 +11254,7 @@
             <w:r>
               <w:rPr>
                 <w:rFonts w:asciiTheme="minorHAnsi" w:eastAsiaTheme="minorHAnsi" w:hAnsiTheme="minorHAnsi" w:cs="Arial" w:hint="eastAsia"/>
-                <w:sz w:val="22"/>
+                <w:sz w:val="20"/>
                 <w:szCs w:val="22"/>
                 <w:lang w:eastAsia="ko-KR"/>
               </w:rPr>
@@ -11175,7 +11263,7 @@
             <w:r>
               <w:rPr>
                 <w:rFonts w:asciiTheme="minorHAnsi" w:eastAsiaTheme="minorHAnsi" w:hAnsiTheme="minorHAnsi" w:cs="Arial"/>
-                <w:sz w:val="22"/>
+                <w:sz w:val="20"/>
                 <w:szCs w:val="22"/>
                 <w:lang w:eastAsia="ko-KR"/>
               </w:rPr>
@@ -11185,14 +11273,39 @@
         </w:tc>
         <w:tc>
           <w:tcPr>
-            <w:tcW w:w="751" w:type="dxa"/>
+            <w:tcW w:w="692" w:type="dxa"/>
           </w:tcPr>
           <w:p>
             <w:pPr>
               <w:jc w:val="center"/>
               <w:rPr>
                 <w:rFonts w:asciiTheme="minorHAnsi" w:eastAsiaTheme="minorHAnsi" w:hAnsiTheme="minorHAnsi" w:cs="Arial"/>
-                <w:sz w:val="22"/>
+                <w:sz w:val="20"/>
+                <w:szCs w:val="22"/>
+                <w:lang w:eastAsia="ko-KR"/>
+              </w:rPr>
+            </w:pPr>
+            <w:r>
+              <w:rPr>
+                <w:rFonts w:asciiTheme="minorHAnsi" w:eastAsiaTheme="minorHAnsi" w:hAnsiTheme="minorHAnsi" w:cs="Arial"/>
+                <w:sz w:val="20"/>
+                <w:szCs w:val="22"/>
+                <w:lang w:eastAsia="ko-KR"/>
+              </w:rPr>
+              <w:t>X</w:t>
+            </w:r>
+          </w:p>
+        </w:tc>
+        <w:tc>
+          <w:tcPr>
+            <w:tcW w:w="692" w:type="dxa"/>
+          </w:tcPr>
+          <w:p>
+            <w:pPr>
+              <w:jc w:val="center"/>
+              <w:rPr>
+                <w:rFonts w:asciiTheme="minorHAnsi" w:eastAsiaTheme="minorHAnsi" w:hAnsiTheme="minorHAnsi" w:cs="Arial"/>
+                <w:sz w:val="20"/>
                 <w:szCs w:val="22"/>
                 <w:lang w:eastAsia="ko-KR"/>
               </w:rPr>
@@ -11201,14 +11314,14 @@
         </w:tc>
         <w:tc>
           <w:tcPr>
-            <w:tcW w:w="751" w:type="dxa"/>
+            <w:tcW w:w="693" w:type="dxa"/>
           </w:tcPr>
           <w:p>
             <w:pPr>
               <w:jc w:val="center"/>
               <w:rPr>
                 <w:rFonts w:asciiTheme="minorHAnsi" w:eastAsiaTheme="minorHAnsi" w:hAnsiTheme="minorHAnsi" w:cs="Arial"/>
-                <w:sz w:val="22"/>
+                <w:sz w:val="20"/>
                 <w:szCs w:val="22"/>
                 <w:lang w:eastAsia="ko-KR"/>
               </w:rPr>
@@ -11217,14 +11330,14 @@
         </w:tc>
         <w:tc>
           <w:tcPr>
-            <w:tcW w:w="751" w:type="dxa"/>
+            <w:tcW w:w="693" w:type="dxa"/>
           </w:tcPr>
           <w:p>
             <w:pPr>
               <w:jc w:val="center"/>
               <w:rPr>
                 <w:rFonts w:asciiTheme="minorHAnsi" w:eastAsiaTheme="minorHAnsi" w:hAnsiTheme="minorHAnsi" w:cs="Arial"/>
-                <w:sz w:val="22"/>
+                <w:sz w:val="20"/>
                 <w:szCs w:val="22"/>
                 <w:lang w:eastAsia="ko-KR"/>
               </w:rPr>
@@ -11233,14 +11346,14 @@
         </w:tc>
         <w:tc>
           <w:tcPr>
-            <w:tcW w:w="751" w:type="dxa"/>
+            <w:tcW w:w="693" w:type="dxa"/>
           </w:tcPr>
           <w:p>
             <w:pPr>
               <w:jc w:val="center"/>
               <w:rPr>
                 <w:rFonts w:asciiTheme="minorHAnsi" w:eastAsiaTheme="minorHAnsi" w:hAnsiTheme="minorHAnsi" w:cs="Arial"/>
-                <w:sz w:val="22"/>
+                <w:sz w:val="20"/>
                 <w:szCs w:val="22"/>
                 <w:lang w:eastAsia="ko-KR"/>
               </w:rPr>
@@ -11249,14 +11362,14 @@
         </w:tc>
         <w:tc>
           <w:tcPr>
-            <w:tcW w:w="751" w:type="dxa"/>
+            <w:tcW w:w="693" w:type="dxa"/>
           </w:tcPr>
           <w:p>
             <w:pPr>
               <w:jc w:val="center"/>
               <w:rPr>
                 <w:rFonts w:asciiTheme="minorHAnsi" w:eastAsiaTheme="minorHAnsi" w:hAnsiTheme="minorHAnsi" w:cs="Arial"/>
-                <w:sz w:val="22"/>
+                <w:sz w:val="20"/>
                 <w:szCs w:val="22"/>
                 <w:lang w:eastAsia="ko-KR"/>
               </w:rPr>
@@ -11265,14 +11378,14 @@
         </w:tc>
         <w:tc>
           <w:tcPr>
-            <w:tcW w:w="751" w:type="dxa"/>
+            <w:tcW w:w="693" w:type="dxa"/>
           </w:tcPr>
           <w:p>
             <w:pPr>
               <w:jc w:val="center"/>
               <w:rPr>
                 <w:rFonts w:asciiTheme="minorHAnsi" w:eastAsiaTheme="minorHAnsi" w:hAnsiTheme="minorHAnsi" w:cs="Arial"/>
-                <w:sz w:val="22"/>
+                <w:sz w:val="20"/>
                 <w:szCs w:val="22"/>
                 <w:lang w:eastAsia="ko-KR"/>
               </w:rPr>
@@ -11281,14 +11394,14 @@
         </w:tc>
         <w:tc>
           <w:tcPr>
-            <w:tcW w:w="751" w:type="dxa"/>
+            <w:tcW w:w="693" w:type="dxa"/>
           </w:tcPr>
           <w:p>
             <w:pPr>
               <w:jc w:val="center"/>
               <w:rPr>
                 <w:rFonts w:asciiTheme="minorHAnsi" w:eastAsiaTheme="minorHAnsi" w:hAnsiTheme="minorHAnsi" w:cs="Arial"/>
-                <w:sz w:val="22"/>
+                <w:sz w:val="20"/>
                 <w:szCs w:val="22"/>
                 <w:lang w:eastAsia="ko-KR"/>
               </w:rPr>
@@ -11297,14 +11410,14 @@
         </w:tc>
         <w:tc>
           <w:tcPr>
-            <w:tcW w:w="752" w:type="dxa"/>
+            <w:tcW w:w="627" w:type="dxa"/>
           </w:tcPr>
           <w:p>
             <w:pPr>
               <w:jc w:val="center"/>
               <w:rPr>
                 <w:rFonts w:asciiTheme="minorHAnsi" w:eastAsiaTheme="minorHAnsi" w:hAnsiTheme="minorHAnsi" w:cs="Arial"/>
-                <w:sz w:val="22"/>
+                <w:sz w:val="20"/>
                 <w:szCs w:val="22"/>
                 <w:lang w:eastAsia="ko-KR"/>
               </w:rPr>
@@ -11313,14 +11426,14 @@
         </w:tc>
         <w:tc>
           <w:tcPr>
-            <w:tcW w:w="752" w:type="dxa"/>
+            <w:tcW w:w="696" w:type="dxa"/>
           </w:tcPr>
           <w:p>
             <w:pPr>
               <w:jc w:val="center"/>
               <w:rPr>
                 <w:rFonts w:asciiTheme="minorHAnsi" w:eastAsiaTheme="minorHAnsi" w:hAnsiTheme="minorHAnsi" w:cs="Arial"/>
-                <w:sz w:val="22"/>
+                <w:sz w:val="20"/>
                 <w:szCs w:val="22"/>
                 <w:lang w:eastAsia="ko-KR"/>
               </w:rPr>
@@ -11329,14 +11442,14 @@
         </w:tc>
         <w:tc>
           <w:tcPr>
-            <w:tcW w:w="752" w:type="dxa"/>
+            <w:tcW w:w="696" w:type="dxa"/>
           </w:tcPr>
           <w:p>
             <w:pPr>
               <w:jc w:val="center"/>
               <w:rPr>
                 <w:rFonts w:asciiTheme="minorHAnsi" w:eastAsiaTheme="minorHAnsi" w:hAnsiTheme="minorHAnsi" w:cs="Arial"/>
-                <w:sz w:val="22"/>
+                <w:sz w:val="20"/>
                 <w:szCs w:val="22"/>
                 <w:lang w:eastAsia="ko-KR"/>
               </w:rPr>
@@ -11345,14 +11458,14 @@
         </w:tc>
         <w:tc>
           <w:tcPr>
-            <w:tcW w:w="752" w:type="dxa"/>
+            <w:tcW w:w="696" w:type="dxa"/>
           </w:tcPr>
           <w:p>
             <w:pPr>
               <w:jc w:val="center"/>
               <w:rPr>
                 <w:rFonts w:asciiTheme="minorHAnsi" w:eastAsiaTheme="minorHAnsi" w:hAnsiTheme="minorHAnsi" w:cs="Arial"/>
-                <w:sz w:val="22"/>
+                <w:sz w:val="20"/>
                 <w:szCs w:val="22"/>
                 <w:lang w:eastAsia="ko-KR"/>
               </w:rPr>
@@ -11361,16 +11474,19 @@
         </w:tc>
       </w:tr>
       <w:tr>
+        <w:trPr>
+          <w:trHeight w:val="312"/>
+        </w:trPr>
         <w:tc>
           <w:tcPr>
-            <w:tcW w:w="751" w:type="dxa"/>
+            <w:tcW w:w="694" w:type="dxa"/>
           </w:tcPr>
           <w:p>
             <w:pPr>
               <w:jc w:val="center"/>
               <w:rPr>
                 <w:rFonts w:asciiTheme="minorHAnsi" w:eastAsiaTheme="minorHAnsi" w:hAnsiTheme="minorHAnsi" w:cs="Arial"/>
-                <w:sz w:val="22"/>
+                <w:sz w:val="20"/>
                 <w:szCs w:val="22"/>
                 <w:lang w:eastAsia="ko-KR"/>
               </w:rPr>
@@ -11378,7 +11494,7 @@
             <w:r>
               <w:rPr>
                 <w:rFonts w:asciiTheme="minorHAnsi" w:eastAsiaTheme="minorHAnsi" w:hAnsiTheme="minorHAnsi" w:cs="Arial" w:hint="eastAsia"/>
-                <w:sz w:val="22"/>
+                <w:sz w:val="20"/>
                 <w:szCs w:val="22"/>
                 <w:lang w:eastAsia="ko-KR"/>
               </w:rPr>
@@ -11387,7 +11503,7 @@
             <w:r>
               <w:rPr>
                 <w:rFonts w:asciiTheme="minorHAnsi" w:eastAsiaTheme="minorHAnsi" w:hAnsiTheme="minorHAnsi" w:cs="Arial"/>
-                <w:sz w:val="22"/>
+                <w:sz w:val="20"/>
                 <w:szCs w:val="22"/>
                 <w:lang w:eastAsia="ko-KR"/>
               </w:rPr>
@@ -11397,14 +11513,39 @@
         </w:tc>
         <w:tc>
           <w:tcPr>
-            <w:tcW w:w="751" w:type="dxa"/>
+            <w:tcW w:w="692" w:type="dxa"/>
           </w:tcPr>
           <w:p>
             <w:pPr>
               <w:jc w:val="center"/>
               <w:rPr>
                 <w:rFonts w:asciiTheme="minorHAnsi" w:eastAsiaTheme="minorHAnsi" w:hAnsiTheme="minorHAnsi" w:cs="Arial"/>
-                <w:sz w:val="22"/>
+                <w:sz w:val="20"/>
+                <w:szCs w:val="22"/>
+                <w:lang w:eastAsia="ko-KR"/>
+              </w:rPr>
+            </w:pPr>
+            <w:r>
+              <w:rPr>
+                <w:rFonts w:asciiTheme="minorHAnsi" w:eastAsiaTheme="minorHAnsi" w:hAnsiTheme="minorHAnsi" w:cs="Arial"/>
+                <w:sz w:val="20"/>
+                <w:szCs w:val="22"/>
+                <w:lang w:eastAsia="ko-KR"/>
+              </w:rPr>
+              <w:t>X</w:t>
+            </w:r>
+          </w:p>
+        </w:tc>
+        <w:tc>
+          <w:tcPr>
+            <w:tcW w:w="692" w:type="dxa"/>
+          </w:tcPr>
+          <w:p>
+            <w:pPr>
+              <w:jc w:val="center"/>
+              <w:rPr>
+                <w:rFonts w:asciiTheme="minorHAnsi" w:eastAsiaTheme="minorHAnsi" w:hAnsiTheme="minorHAnsi" w:cs="Arial"/>
+                <w:sz w:val="20"/>
                 <w:szCs w:val="22"/>
                 <w:lang w:eastAsia="ko-KR"/>
               </w:rPr>
@@ -11413,14 +11554,14 @@
         </w:tc>
         <w:tc>
           <w:tcPr>
-            <w:tcW w:w="751" w:type="dxa"/>
+            <w:tcW w:w="693" w:type="dxa"/>
           </w:tcPr>
           <w:p>
             <w:pPr>
               <w:jc w:val="center"/>
               <w:rPr>
                 <w:rFonts w:asciiTheme="minorHAnsi" w:eastAsiaTheme="minorHAnsi" w:hAnsiTheme="minorHAnsi" w:cs="Arial"/>
-                <w:sz w:val="22"/>
+                <w:sz w:val="20"/>
                 <w:szCs w:val="22"/>
                 <w:lang w:eastAsia="ko-KR"/>
               </w:rPr>
@@ -11429,14 +11570,14 @@
         </w:tc>
         <w:tc>
           <w:tcPr>
-            <w:tcW w:w="751" w:type="dxa"/>
+            <w:tcW w:w="693" w:type="dxa"/>
           </w:tcPr>
           <w:p>
             <w:pPr>
               <w:jc w:val="center"/>
               <w:rPr>
                 <w:rFonts w:asciiTheme="minorHAnsi" w:eastAsiaTheme="minorHAnsi" w:hAnsiTheme="minorHAnsi" w:cs="Arial"/>
-                <w:sz w:val="22"/>
+                <w:sz w:val="20"/>
                 <w:szCs w:val="22"/>
                 <w:lang w:eastAsia="ko-KR"/>
               </w:rPr>
@@ -11445,14 +11586,14 @@
         </w:tc>
         <w:tc>
           <w:tcPr>
-            <w:tcW w:w="751" w:type="dxa"/>
+            <w:tcW w:w="693" w:type="dxa"/>
           </w:tcPr>
           <w:p>
             <w:pPr>
               <w:jc w:val="center"/>
               <w:rPr>
                 <w:rFonts w:asciiTheme="minorHAnsi" w:eastAsiaTheme="minorHAnsi" w:hAnsiTheme="minorHAnsi" w:cs="Arial"/>
-                <w:sz w:val="22"/>
+                <w:sz w:val="20"/>
                 <w:szCs w:val="22"/>
                 <w:lang w:eastAsia="ko-KR"/>
               </w:rPr>
@@ -11461,14 +11602,14 @@
         </w:tc>
         <w:tc>
           <w:tcPr>
-            <w:tcW w:w="751" w:type="dxa"/>
+            <w:tcW w:w="693" w:type="dxa"/>
           </w:tcPr>
           <w:p>
             <w:pPr>
               <w:jc w:val="center"/>
               <w:rPr>
                 <w:rFonts w:asciiTheme="minorHAnsi" w:eastAsiaTheme="minorHAnsi" w:hAnsiTheme="minorHAnsi" w:cs="Arial"/>
-                <w:sz w:val="22"/>
+                <w:sz w:val="20"/>
                 <w:szCs w:val="22"/>
                 <w:lang w:eastAsia="ko-KR"/>
               </w:rPr>
@@ -11477,14 +11618,14 @@
         </w:tc>
         <w:tc>
           <w:tcPr>
-            <w:tcW w:w="751" w:type="dxa"/>
+            <w:tcW w:w="693" w:type="dxa"/>
           </w:tcPr>
           <w:p>
             <w:pPr>
               <w:jc w:val="center"/>
               <w:rPr>
                 <w:rFonts w:asciiTheme="minorHAnsi" w:eastAsiaTheme="minorHAnsi" w:hAnsiTheme="minorHAnsi" w:cs="Arial"/>
-                <w:sz w:val="22"/>
+                <w:sz w:val="20"/>
                 <w:szCs w:val="22"/>
                 <w:lang w:eastAsia="ko-KR"/>
               </w:rPr>
@@ -11493,14 +11634,14 @@
         </w:tc>
         <w:tc>
           <w:tcPr>
-            <w:tcW w:w="751" w:type="dxa"/>
+            <w:tcW w:w="693" w:type="dxa"/>
           </w:tcPr>
           <w:p>
             <w:pPr>
               <w:jc w:val="center"/>
               <w:rPr>
                 <w:rFonts w:asciiTheme="minorHAnsi" w:eastAsiaTheme="minorHAnsi" w:hAnsiTheme="minorHAnsi" w:cs="Arial"/>
-                <w:sz w:val="22"/>
+                <w:sz w:val="20"/>
                 <w:szCs w:val="22"/>
                 <w:lang w:eastAsia="ko-KR"/>
               </w:rPr>
@@ -11509,14 +11650,14 @@
         </w:tc>
         <w:tc>
           <w:tcPr>
-            <w:tcW w:w="752" w:type="dxa"/>
+            <w:tcW w:w="627" w:type="dxa"/>
           </w:tcPr>
           <w:p>
             <w:pPr>
               <w:jc w:val="center"/>
               <w:rPr>
                 <w:rFonts w:asciiTheme="minorHAnsi" w:eastAsiaTheme="minorHAnsi" w:hAnsiTheme="minorHAnsi" w:cs="Arial"/>
-                <w:sz w:val="22"/>
+                <w:sz w:val="20"/>
                 <w:szCs w:val="22"/>
                 <w:lang w:eastAsia="ko-KR"/>
               </w:rPr>
@@ -11525,14 +11666,14 @@
         </w:tc>
         <w:tc>
           <w:tcPr>
-            <w:tcW w:w="752" w:type="dxa"/>
+            <w:tcW w:w="696" w:type="dxa"/>
           </w:tcPr>
           <w:p>
             <w:pPr>
               <w:jc w:val="center"/>
               <w:rPr>
                 <w:rFonts w:asciiTheme="minorHAnsi" w:eastAsiaTheme="minorHAnsi" w:hAnsiTheme="minorHAnsi" w:cs="Arial"/>
-                <w:sz w:val="22"/>
+                <w:sz w:val="20"/>
                 <w:szCs w:val="22"/>
                 <w:lang w:eastAsia="ko-KR"/>
               </w:rPr>
@@ -11541,14 +11682,14 @@
         </w:tc>
         <w:tc>
           <w:tcPr>
-            <w:tcW w:w="752" w:type="dxa"/>
+            <w:tcW w:w="696" w:type="dxa"/>
           </w:tcPr>
           <w:p>
             <w:pPr>
               <w:jc w:val="center"/>
               <w:rPr>
                 <w:rFonts w:asciiTheme="minorHAnsi" w:eastAsiaTheme="minorHAnsi" w:hAnsiTheme="minorHAnsi" w:cs="Arial"/>
-                <w:sz w:val="22"/>
+                <w:sz w:val="20"/>
                 <w:szCs w:val="22"/>
                 <w:lang w:eastAsia="ko-KR"/>
               </w:rPr>
@@ -11557,14 +11698,14 @@
         </w:tc>
         <w:tc>
           <w:tcPr>
-            <w:tcW w:w="752" w:type="dxa"/>
+            <w:tcW w:w="696" w:type="dxa"/>
           </w:tcPr>
           <w:p>
             <w:pPr>
               <w:jc w:val="center"/>
               <w:rPr>
                 <w:rFonts w:asciiTheme="minorHAnsi" w:eastAsiaTheme="minorHAnsi" w:hAnsiTheme="minorHAnsi" w:cs="Arial"/>
-                <w:sz w:val="22"/>
+                <w:sz w:val="20"/>
                 <w:szCs w:val="22"/>
                 <w:lang w:eastAsia="ko-KR"/>
               </w:rPr>
@@ -11573,16 +11714,19 @@
         </w:tc>
       </w:tr>
       <w:tr>
+        <w:trPr>
+          <w:trHeight w:val="312"/>
+        </w:trPr>
         <w:tc>
           <w:tcPr>
-            <w:tcW w:w="751" w:type="dxa"/>
+            <w:tcW w:w="694" w:type="dxa"/>
           </w:tcPr>
           <w:p>
             <w:pPr>
               <w:jc w:val="center"/>
               <w:rPr>
                 <w:rFonts w:asciiTheme="minorHAnsi" w:eastAsiaTheme="minorHAnsi" w:hAnsiTheme="minorHAnsi" w:cs="Arial"/>
-                <w:sz w:val="22"/>
+                <w:sz w:val="20"/>
                 <w:szCs w:val="22"/>
                 <w:lang w:eastAsia="ko-KR"/>
               </w:rPr>
@@ -11590,7 +11734,7 @@
             <w:r>
               <w:rPr>
                 <w:rFonts w:asciiTheme="minorHAnsi" w:eastAsiaTheme="minorHAnsi" w:hAnsiTheme="minorHAnsi" w:cs="Arial" w:hint="eastAsia"/>
-                <w:sz w:val="22"/>
+                <w:sz w:val="20"/>
                 <w:szCs w:val="22"/>
                 <w:lang w:eastAsia="ko-KR"/>
               </w:rPr>
@@ -11599,7 +11743,7 @@
             <w:r>
               <w:rPr>
                 <w:rFonts w:asciiTheme="minorHAnsi" w:eastAsiaTheme="minorHAnsi" w:hAnsiTheme="minorHAnsi" w:cs="Arial"/>
-                <w:sz w:val="22"/>
+                <w:sz w:val="20"/>
                 <w:szCs w:val="22"/>
                 <w:lang w:eastAsia="ko-KR"/>
               </w:rPr>
@@ -11609,14 +11753,39 @@
         </w:tc>
         <w:tc>
           <w:tcPr>
-            <w:tcW w:w="751" w:type="dxa"/>
+            <w:tcW w:w="692" w:type="dxa"/>
           </w:tcPr>
           <w:p>
             <w:pPr>
               <w:jc w:val="center"/>
               <w:rPr>
                 <w:rFonts w:asciiTheme="minorHAnsi" w:eastAsiaTheme="minorHAnsi" w:hAnsiTheme="minorHAnsi" w:cs="Arial"/>
-                <w:sz w:val="22"/>
+                <w:sz w:val="20"/>
+                <w:szCs w:val="22"/>
+                <w:lang w:eastAsia="ko-KR"/>
+              </w:rPr>
+            </w:pPr>
+            <w:r>
+              <w:rPr>
+                <w:rFonts w:asciiTheme="minorHAnsi" w:eastAsiaTheme="minorHAnsi" w:hAnsiTheme="minorHAnsi" w:cs="Arial"/>
+                <w:sz w:val="20"/>
+                <w:szCs w:val="22"/>
+                <w:lang w:eastAsia="ko-KR"/>
+              </w:rPr>
+              <w:t>X</w:t>
+            </w:r>
+          </w:p>
+        </w:tc>
+        <w:tc>
+          <w:tcPr>
+            <w:tcW w:w="692" w:type="dxa"/>
+          </w:tcPr>
+          <w:p>
+            <w:pPr>
+              <w:jc w:val="center"/>
+              <w:rPr>
+                <w:rFonts w:asciiTheme="minorHAnsi" w:eastAsiaTheme="minorHAnsi" w:hAnsiTheme="minorHAnsi" w:cs="Arial"/>
+                <w:sz w:val="20"/>
                 <w:szCs w:val="22"/>
                 <w:lang w:eastAsia="ko-KR"/>
               </w:rPr>
@@ -11625,14 +11794,14 @@
         </w:tc>
         <w:tc>
           <w:tcPr>
-            <w:tcW w:w="751" w:type="dxa"/>
+            <w:tcW w:w="693" w:type="dxa"/>
           </w:tcPr>
           <w:p>
             <w:pPr>
               <w:jc w:val="center"/>
               <w:rPr>
                 <w:rFonts w:asciiTheme="minorHAnsi" w:eastAsiaTheme="minorHAnsi" w:hAnsiTheme="minorHAnsi" w:cs="Arial"/>
-                <w:sz w:val="22"/>
+                <w:sz w:val="20"/>
                 <w:szCs w:val="22"/>
                 <w:lang w:eastAsia="ko-KR"/>
               </w:rPr>
@@ -11641,14 +11810,39 @@
         </w:tc>
         <w:tc>
           <w:tcPr>
-            <w:tcW w:w="751" w:type="dxa"/>
+            <w:tcW w:w="693" w:type="dxa"/>
           </w:tcPr>
           <w:p>
             <w:pPr>
               <w:jc w:val="center"/>
               <w:rPr>
                 <w:rFonts w:asciiTheme="minorHAnsi" w:eastAsiaTheme="minorHAnsi" w:hAnsiTheme="minorHAnsi" w:cs="Arial"/>
-                <w:sz w:val="22"/>
+                <w:sz w:val="20"/>
+                <w:szCs w:val="22"/>
+                <w:lang w:eastAsia="ko-KR"/>
+              </w:rPr>
+            </w:pPr>
+            <w:r>
+              <w:rPr>
+                <w:rFonts w:asciiTheme="minorHAnsi" w:eastAsiaTheme="minorHAnsi" w:hAnsiTheme="minorHAnsi" w:cs="Arial"/>
+                <w:sz w:val="20"/>
+                <w:szCs w:val="22"/>
+                <w:lang w:eastAsia="ko-KR"/>
+              </w:rPr>
+              <w:t>X</w:t>
+            </w:r>
+          </w:p>
+        </w:tc>
+        <w:tc>
+          <w:tcPr>
+            <w:tcW w:w="693" w:type="dxa"/>
+          </w:tcPr>
+          <w:p>
+            <w:pPr>
+              <w:jc w:val="center"/>
+              <w:rPr>
+                <w:rFonts w:asciiTheme="minorHAnsi" w:eastAsiaTheme="minorHAnsi" w:hAnsiTheme="minorHAnsi" w:cs="Arial"/>
+                <w:sz w:val="20"/>
                 <w:szCs w:val="22"/>
                 <w:lang w:eastAsia="ko-KR"/>
               </w:rPr>
@@ -11657,14 +11851,14 @@
         </w:tc>
         <w:tc>
           <w:tcPr>
-            <w:tcW w:w="751" w:type="dxa"/>
+            <w:tcW w:w="693" w:type="dxa"/>
           </w:tcPr>
           <w:p>
             <w:pPr>
               <w:jc w:val="center"/>
               <w:rPr>
                 <w:rFonts w:asciiTheme="minorHAnsi" w:eastAsiaTheme="minorHAnsi" w:hAnsiTheme="minorHAnsi" w:cs="Arial"/>
-                <w:sz w:val="22"/>
+                <w:sz w:val="20"/>
                 <w:szCs w:val="22"/>
                 <w:lang w:eastAsia="ko-KR"/>
               </w:rPr>
@@ -11673,14 +11867,14 @@
         </w:tc>
         <w:tc>
           <w:tcPr>
-            <w:tcW w:w="751" w:type="dxa"/>
+            <w:tcW w:w="693" w:type="dxa"/>
           </w:tcPr>
           <w:p>
             <w:pPr>
               <w:jc w:val="center"/>
               <w:rPr>
                 <w:rFonts w:asciiTheme="minorHAnsi" w:eastAsiaTheme="minorHAnsi" w:hAnsiTheme="minorHAnsi" w:cs="Arial"/>
-                <w:sz w:val="22"/>
+                <w:sz w:val="20"/>
                 <w:szCs w:val="22"/>
                 <w:lang w:eastAsia="ko-KR"/>
               </w:rPr>
@@ -11689,14 +11883,14 @@
         </w:tc>
         <w:tc>
           <w:tcPr>
-            <w:tcW w:w="751" w:type="dxa"/>
+            <w:tcW w:w="693" w:type="dxa"/>
           </w:tcPr>
           <w:p>
             <w:pPr>
               <w:jc w:val="center"/>
               <w:rPr>
                 <w:rFonts w:asciiTheme="minorHAnsi" w:eastAsiaTheme="minorHAnsi" w:hAnsiTheme="minorHAnsi" w:cs="Arial"/>
-                <w:sz w:val="22"/>
+                <w:sz w:val="20"/>
                 <w:szCs w:val="22"/>
                 <w:lang w:eastAsia="ko-KR"/>
               </w:rPr>
@@ -11705,14 +11899,14 @@
         </w:tc>
         <w:tc>
           <w:tcPr>
-            <w:tcW w:w="751" w:type="dxa"/>
+            <w:tcW w:w="627" w:type="dxa"/>
           </w:tcPr>
           <w:p>
             <w:pPr>
               <w:jc w:val="center"/>
               <w:rPr>
                 <w:rFonts w:asciiTheme="minorHAnsi" w:eastAsiaTheme="minorHAnsi" w:hAnsiTheme="minorHAnsi" w:cs="Arial"/>
-                <w:sz w:val="22"/>
+                <w:sz w:val="20"/>
                 <w:szCs w:val="22"/>
                 <w:lang w:eastAsia="ko-KR"/>
               </w:rPr>
@@ -11721,14 +11915,14 @@
         </w:tc>
         <w:tc>
           <w:tcPr>
-            <w:tcW w:w="752" w:type="dxa"/>
+            <w:tcW w:w="696" w:type="dxa"/>
           </w:tcPr>
           <w:p>
             <w:pPr>
               <w:jc w:val="center"/>
               <w:rPr>
                 <w:rFonts w:asciiTheme="minorHAnsi" w:eastAsiaTheme="minorHAnsi" w:hAnsiTheme="minorHAnsi" w:cs="Arial"/>
-                <w:sz w:val="22"/>
+                <w:sz w:val="20"/>
                 <w:szCs w:val="22"/>
                 <w:lang w:eastAsia="ko-KR"/>
               </w:rPr>
@@ -11737,14 +11931,14 @@
         </w:tc>
         <w:tc>
           <w:tcPr>
-            <w:tcW w:w="752" w:type="dxa"/>
+            <w:tcW w:w="696" w:type="dxa"/>
           </w:tcPr>
           <w:p>
             <w:pPr>
               <w:jc w:val="center"/>
               <w:rPr>
                 <w:rFonts w:asciiTheme="minorHAnsi" w:eastAsiaTheme="minorHAnsi" w:hAnsiTheme="minorHAnsi" w:cs="Arial"/>
-                <w:sz w:val="22"/>
+                <w:sz w:val="20"/>
                 <w:szCs w:val="22"/>
                 <w:lang w:eastAsia="ko-KR"/>
               </w:rPr>
@@ -11753,30 +11947,14 @@
         </w:tc>
         <w:tc>
           <w:tcPr>
-            <w:tcW w:w="752" w:type="dxa"/>
+            <w:tcW w:w="696" w:type="dxa"/>
           </w:tcPr>
           <w:p>
             <w:pPr>
               <w:jc w:val="center"/>
               <w:rPr>
                 <w:rFonts w:asciiTheme="minorHAnsi" w:eastAsiaTheme="minorHAnsi" w:hAnsiTheme="minorHAnsi" w:cs="Arial"/>
-                <w:sz w:val="22"/>
-                <w:szCs w:val="22"/>
-                <w:lang w:eastAsia="ko-KR"/>
-              </w:rPr>
-            </w:pPr>
-          </w:p>
-        </w:tc>
-        <w:tc>
-          <w:tcPr>
-            <w:tcW w:w="752" w:type="dxa"/>
-          </w:tcPr>
-          <w:p>
-            <w:pPr>
-              <w:jc w:val="center"/>
-              <w:rPr>
-                <w:rFonts w:asciiTheme="minorHAnsi" w:eastAsiaTheme="minorHAnsi" w:hAnsiTheme="minorHAnsi" w:cs="Arial"/>
-                <w:sz w:val="22"/>
+                <w:sz w:val="20"/>
                 <w:szCs w:val="22"/>
                 <w:lang w:eastAsia="ko-KR"/>
               </w:rPr>
@@ -11785,16 +11963,19 @@
         </w:tc>
       </w:tr>
       <w:tr>
+        <w:trPr>
+          <w:trHeight w:val="312"/>
+        </w:trPr>
         <w:tc>
           <w:tcPr>
-            <w:tcW w:w="751" w:type="dxa"/>
+            <w:tcW w:w="694" w:type="dxa"/>
           </w:tcPr>
           <w:p>
             <w:pPr>
               <w:jc w:val="center"/>
               <w:rPr>
                 <w:rFonts w:asciiTheme="minorHAnsi" w:eastAsiaTheme="minorHAnsi" w:hAnsiTheme="minorHAnsi" w:cs="Arial"/>
-                <w:sz w:val="22"/>
+                <w:sz w:val="20"/>
                 <w:szCs w:val="22"/>
                 <w:lang w:eastAsia="ko-KR"/>
               </w:rPr>
@@ -11802,7 +11983,7 @@
             <w:r>
               <w:rPr>
                 <w:rFonts w:asciiTheme="minorHAnsi" w:eastAsiaTheme="minorHAnsi" w:hAnsiTheme="minorHAnsi" w:cs="Arial" w:hint="eastAsia"/>
-                <w:sz w:val="22"/>
+                <w:sz w:val="20"/>
                 <w:szCs w:val="22"/>
                 <w:lang w:eastAsia="ko-KR"/>
               </w:rPr>
@@ -11811,7 +11992,7 @@
             <w:r>
               <w:rPr>
                 <w:rFonts w:asciiTheme="minorHAnsi" w:eastAsiaTheme="minorHAnsi" w:hAnsiTheme="minorHAnsi" w:cs="Arial"/>
-                <w:sz w:val="22"/>
+                <w:sz w:val="20"/>
                 <w:szCs w:val="22"/>
                 <w:lang w:eastAsia="ko-KR"/>
               </w:rPr>
@@ -11821,14 +12002,39 @@
         </w:tc>
         <w:tc>
           <w:tcPr>
-            <w:tcW w:w="751" w:type="dxa"/>
+            <w:tcW w:w="692" w:type="dxa"/>
           </w:tcPr>
           <w:p>
             <w:pPr>
               <w:jc w:val="center"/>
               <w:rPr>
                 <w:rFonts w:asciiTheme="minorHAnsi" w:eastAsiaTheme="minorHAnsi" w:hAnsiTheme="minorHAnsi" w:cs="Arial"/>
-                <w:sz w:val="22"/>
+                <w:sz w:val="20"/>
+                <w:szCs w:val="22"/>
+                <w:lang w:eastAsia="ko-KR"/>
+              </w:rPr>
+            </w:pPr>
+            <w:r>
+              <w:rPr>
+                <w:rFonts w:asciiTheme="minorHAnsi" w:eastAsiaTheme="minorHAnsi" w:hAnsiTheme="minorHAnsi" w:cs="Arial"/>
+                <w:sz w:val="20"/>
+                <w:szCs w:val="22"/>
+                <w:lang w:eastAsia="ko-KR"/>
+              </w:rPr>
+              <w:t>X</w:t>
+            </w:r>
+          </w:p>
+        </w:tc>
+        <w:tc>
+          <w:tcPr>
+            <w:tcW w:w="692" w:type="dxa"/>
+          </w:tcPr>
+          <w:p>
+            <w:pPr>
+              <w:jc w:val="center"/>
+              <w:rPr>
+                <w:rFonts w:asciiTheme="minorHAnsi" w:eastAsiaTheme="minorHAnsi" w:hAnsiTheme="minorHAnsi" w:cs="Arial"/>
+                <w:sz w:val="20"/>
                 <w:szCs w:val="22"/>
                 <w:lang w:eastAsia="ko-KR"/>
               </w:rPr>
@@ -11837,14 +12043,14 @@
         </w:tc>
         <w:tc>
           <w:tcPr>
-            <w:tcW w:w="751" w:type="dxa"/>
+            <w:tcW w:w="693" w:type="dxa"/>
           </w:tcPr>
           <w:p>
             <w:pPr>
               <w:jc w:val="center"/>
               <w:rPr>
                 <w:rFonts w:asciiTheme="minorHAnsi" w:eastAsiaTheme="minorHAnsi" w:hAnsiTheme="minorHAnsi" w:cs="Arial"/>
-                <w:sz w:val="22"/>
+                <w:sz w:val="20"/>
                 <w:szCs w:val="22"/>
                 <w:lang w:eastAsia="ko-KR"/>
               </w:rPr>
@@ -11853,14 +12059,64 @@
         </w:tc>
         <w:tc>
           <w:tcPr>
-            <w:tcW w:w="751" w:type="dxa"/>
+            <w:tcW w:w="693" w:type="dxa"/>
           </w:tcPr>
           <w:p>
             <w:pPr>
               <w:jc w:val="center"/>
               <w:rPr>
                 <w:rFonts w:asciiTheme="minorHAnsi" w:eastAsiaTheme="minorHAnsi" w:hAnsiTheme="minorHAnsi" w:cs="Arial"/>
-                <w:sz w:val="22"/>
+                <w:sz w:val="20"/>
+                <w:szCs w:val="22"/>
+                <w:lang w:eastAsia="ko-KR"/>
+              </w:rPr>
+            </w:pPr>
+            <w:r>
+              <w:rPr>
+                <w:rFonts w:asciiTheme="minorHAnsi" w:eastAsiaTheme="minorHAnsi" w:hAnsiTheme="minorHAnsi" w:cs="Arial"/>
+                <w:sz w:val="20"/>
+                <w:szCs w:val="22"/>
+                <w:lang w:eastAsia="ko-KR"/>
+              </w:rPr>
+              <w:t>X</w:t>
+            </w:r>
+          </w:p>
+        </w:tc>
+        <w:tc>
+          <w:tcPr>
+            <w:tcW w:w="693" w:type="dxa"/>
+          </w:tcPr>
+          <w:p>
+            <w:pPr>
+              <w:jc w:val="center"/>
+              <w:rPr>
+                <w:rFonts w:asciiTheme="minorHAnsi" w:eastAsiaTheme="minorHAnsi" w:hAnsiTheme="minorHAnsi" w:cs="Arial"/>
+                <w:sz w:val="20"/>
+                <w:szCs w:val="22"/>
+                <w:lang w:eastAsia="ko-KR"/>
+              </w:rPr>
+            </w:pPr>
+            <w:r>
+              <w:rPr>
+                <w:rFonts w:asciiTheme="minorHAnsi" w:eastAsiaTheme="minorHAnsi" w:hAnsiTheme="minorHAnsi" w:cs="Arial"/>
+                <w:sz w:val="20"/>
+                <w:szCs w:val="22"/>
+                <w:lang w:eastAsia="ko-KR"/>
+              </w:rPr>
+              <w:t>X</w:t>
+            </w:r>
+          </w:p>
+        </w:tc>
+        <w:tc>
+          <w:tcPr>
+            <w:tcW w:w="693" w:type="dxa"/>
+          </w:tcPr>
+          <w:p>
+            <w:pPr>
+              <w:jc w:val="center"/>
+              <w:rPr>
+                <w:rFonts w:asciiTheme="minorHAnsi" w:eastAsiaTheme="minorHAnsi" w:hAnsiTheme="minorHAnsi" w:cs="Arial"/>
+                <w:sz w:val="20"/>
                 <w:szCs w:val="22"/>
                 <w:lang w:eastAsia="ko-KR"/>
               </w:rPr>
@@ -11869,14 +12125,14 @@
         </w:tc>
         <w:tc>
           <w:tcPr>
-            <w:tcW w:w="751" w:type="dxa"/>
+            <w:tcW w:w="693" w:type="dxa"/>
           </w:tcPr>
           <w:p>
             <w:pPr>
               <w:jc w:val="center"/>
               <w:rPr>
                 <w:rFonts w:asciiTheme="minorHAnsi" w:eastAsiaTheme="minorHAnsi" w:hAnsiTheme="minorHAnsi" w:cs="Arial"/>
-                <w:sz w:val="22"/>
+                <w:sz w:val="20"/>
                 <w:szCs w:val="22"/>
                 <w:lang w:eastAsia="ko-KR"/>
               </w:rPr>
@@ -11885,14 +12141,14 @@
         </w:tc>
         <w:tc>
           <w:tcPr>
-            <w:tcW w:w="751" w:type="dxa"/>
+            <w:tcW w:w="693" w:type="dxa"/>
           </w:tcPr>
           <w:p>
             <w:pPr>
               <w:jc w:val="center"/>
               <w:rPr>
                 <w:rFonts w:asciiTheme="minorHAnsi" w:eastAsiaTheme="minorHAnsi" w:hAnsiTheme="minorHAnsi" w:cs="Arial"/>
-                <w:sz w:val="22"/>
+                <w:sz w:val="20"/>
                 <w:szCs w:val="22"/>
                 <w:lang w:eastAsia="ko-KR"/>
               </w:rPr>
@@ -11901,14 +12157,14 @@
         </w:tc>
         <w:tc>
           <w:tcPr>
-            <w:tcW w:w="751" w:type="dxa"/>
+            <w:tcW w:w="627" w:type="dxa"/>
           </w:tcPr>
           <w:p>
             <w:pPr>
               <w:jc w:val="center"/>
               <w:rPr>
                 <w:rFonts w:asciiTheme="minorHAnsi" w:eastAsiaTheme="minorHAnsi" w:hAnsiTheme="minorHAnsi" w:cs="Arial"/>
-                <w:sz w:val="22"/>
+                <w:sz w:val="20"/>
                 <w:szCs w:val="22"/>
                 <w:lang w:eastAsia="ko-KR"/>
               </w:rPr>
@@ -11917,14 +12173,14 @@
         </w:tc>
         <w:tc>
           <w:tcPr>
-            <w:tcW w:w="751" w:type="dxa"/>
+            <w:tcW w:w="696" w:type="dxa"/>
           </w:tcPr>
           <w:p>
             <w:pPr>
               <w:jc w:val="center"/>
               <w:rPr>
                 <w:rFonts w:asciiTheme="minorHAnsi" w:eastAsiaTheme="minorHAnsi" w:hAnsiTheme="minorHAnsi" w:cs="Arial"/>
-                <w:sz w:val="22"/>
+                <w:sz w:val="20"/>
                 <w:szCs w:val="22"/>
                 <w:lang w:eastAsia="ko-KR"/>
               </w:rPr>
@@ -11933,14 +12189,14 @@
         </w:tc>
         <w:tc>
           <w:tcPr>
-            <w:tcW w:w="752" w:type="dxa"/>
+            <w:tcW w:w="696" w:type="dxa"/>
           </w:tcPr>
           <w:p>
             <w:pPr>
               <w:jc w:val="center"/>
               <w:rPr>
                 <w:rFonts w:asciiTheme="minorHAnsi" w:eastAsiaTheme="minorHAnsi" w:hAnsiTheme="minorHAnsi" w:cs="Arial"/>
-                <w:sz w:val="22"/>
+                <w:sz w:val="20"/>
                 <w:szCs w:val="22"/>
                 <w:lang w:eastAsia="ko-KR"/>
               </w:rPr>
@@ -11949,46 +12205,14 @@
         </w:tc>
         <w:tc>
           <w:tcPr>
-            <w:tcW w:w="752" w:type="dxa"/>
+            <w:tcW w:w="696" w:type="dxa"/>
           </w:tcPr>
           <w:p>
             <w:pPr>
               <w:jc w:val="center"/>
               <w:rPr>
                 <w:rFonts w:asciiTheme="minorHAnsi" w:eastAsiaTheme="minorHAnsi" w:hAnsiTheme="minorHAnsi" w:cs="Arial"/>
-                <w:sz w:val="22"/>
-                <w:szCs w:val="22"/>
-                <w:lang w:eastAsia="ko-KR"/>
-              </w:rPr>
-            </w:pPr>
-          </w:p>
-        </w:tc>
-        <w:tc>
-          <w:tcPr>
-            <w:tcW w:w="752" w:type="dxa"/>
-          </w:tcPr>
-          <w:p>
-            <w:pPr>
-              <w:jc w:val="center"/>
-              <w:rPr>
-                <w:rFonts w:asciiTheme="minorHAnsi" w:eastAsiaTheme="minorHAnsi" w:hAnsiTheme="minorHAnsi" w:cs="Arial"/>
-                <w:sz w:val="22"/>
-                <w:szCs w:val="22"/>
-                <w:lang w:eastAsia="ko-KR"/>
-              </w:rPr>
-            </w:pPr>
-          </w:p>
-        </w:tc>
-        <w:tc>
-          <w:tcPr>
-            <w:tcW w:w="752" w:type="dxa"/>
-          </w:tcPr>
-          <w:p>
-            <w:pPr>
-              <w:jc w:val="center"/>
-              <w:rPr>
-                <w:rFonts w:asciiTheme="minorHAnsi" w:eastAsiaTheme="minorHAnsi" w:hAnsiTheme="minorHAnsi" w:cs="Arial"/>
-                <w:sz w:val="22"/>
+                <w:sz w:val="20"/>
                 <w:szCs w:val="22"/>
                 <w:lang w:eastAsia="ko-KR"/>
               </w:rPr>
@@ -11997,16 +12221,19 @@
         </w:tc>
       </w:tr>
       <w:tr>
+        <w:trPr>
+          <w:trHeight w:val="312"/>
+        </w:trPr>
         <w:tc>
           <w:tcPr>
-            <w:tcW w:w="751" w:type="dxa"/>
+            <w:tcW w:w="694" w:type="dxa"/>
           </w:tcPr>
           <w:p>
             <w:pPr>
               <w:jc w:val="center"/>
               <w:rPr>
                 <w:rFonts w:asciiTheme="minorHAnsi" w:eastAsiaTheme="minorHAnsi" w:hAnsiTheme="minorHAnsi" w:cs="Arial"/>
-                <w:sz w:val="22"/>
+                <w:sz w:val="20"/>
                 <w:szCs w:val="22"/>
                 <w:lang w:eastAsia="ko-KR"/>
               </w:rPr>
@@ -12014,7 +12241,7 @@
             <w:r>
               <w:rPr>
                 <w:rFonts w:asciiTheme="minorHAnsi" w:eastAsiaTheme="minorHAnsi" w:hAnsiTheme="minorHAnsi" w:cs="Arial" w:hint="eastAsia"/>
-                <w:sz w:val="22"/>
+                <w:sz w:val="20"/>
                 <w:szCs w:val="22"/>
                 <w:lang w:eastAsia="ko-KR"/>
               </w:rPr>
@@ -12023,7 +12250,7 @@
             <w:r>
               <w:rPr>
                 <w:rFonts w:asciiTheme="minorHAnsi" w:eastAsiaTheme="minorHAnsi" w:hAnsiTheme="minorHAnsi" w:cs="Arial"/>
-                <w:sz w:val="22"/>
+                <w:sz w:val="20"/>
                 <w:szCs w:val="22"/>
                 <w:lang w:eastAsia="ko-KR"/>
               </w:rPr>
@@ -12033,14 +12260,39 @@
         </w:tc>
         <w:tc>
           <w:tcPr>
-            <w:tcW w:w="751" w:type="dxa"/>
+            <w:tcW w:w="692" w:type="dxa"/>
           </w:tcPr>
           <w:p>
             <w:pPr>
               <w:jc w:val="center"/>
               <w:rPr>
                 <w:rFonts w:asciiTheme="minorHAnsi" w:eastAsiaTheme="minorHAnsi" w:hAnsiTheme="minorHAnsi" w:cs="Arial"/>
-                <w:sz w:val="22"/>
+                <w:sz w:val="20"/>
+                <w:szCs w:val="22"/>
+                <w:lang w:eastAsia="ko-KR"/>
+              </w:rPr>
+            </w:pPr>
+            <w:r>
+              <w:rPr>
+                <w:rFonts w:asciiTheme="minorHAnsi" w:eastAsiaTheme="minorHAnsi" w:hAnsiTheme="minorHAnsi" w:cs="Arial"/>
+                <w:sz w:val="20"/>
+                <w:szCs w:val="22"/>
+                <w:lang w:eastAsia="ko-KR"/>
+              </w:rPr>
+              <w:t>X</w:t>
+            </w:r>
+          </w:p>
+        </w:tc>
+        <w:tc>
+          <w:tcPr>
+            <w:tcW w:w="692" w:type="dxa"/>
+          </w:tcPr>
+          <w:p>
+            <w:pPr>
+              <w:jc w:val="center"/>
+              <w:rPr>
+                <w:rFonts w:asciiTheme="minorHAnsi" w:eastAsiaTheme="minorHAnsi" w:hAnsiTheme="minorHAnsi" w:cs="Arial"/>
+                <w:sz w:val="20"/>
                 <w:szCs w:val="22"/>
                 <w:lang w:eastAsia="ko-KR"/>
               </w:rPr>
@@ -12049,14 +12301,14 @@
         </w:tc>
         <w:tc>
           <w:tcPr>
-            <w:tcW w:w="751" w:type="dxa"/>
+            <w:tcW w:w="693" w:type="dxa"/>
           </w:tcPr>
           <w:p>
             <w:pPr>
               <w:jc w:val="center"/>
               <w:rPr>
                 <w:rFonts w:asciiTheme="minorHAnsi" w:eastAsiaTheme="minorHAnsi" w:hAnsiTheme="minorHAnsi" w:cs="Arial"/>
-                <w:sz w:val="22"/>
+                <w:sz w:val="20"/>
                 <w:szCs w:val="22"/>
                 <w:lang w:eastAsia="ko-KR"/>
               </w:rPr>
@@ -12065,14 +12317,39 @@
         </w:tc>
         <w:tc>
           <w:tcPr>
-            <w:tcW w:w="751" w:type="dxa"/>
+            <w:tcW w:w="693" w:type="dxa"/>
           </w:tcPr>
           <w:p>
             <w:pPr>
               <w:jc w:val="center"/>
               <w:rPr>
                 <w:rFonts w:asciiTheme="minorHAnsi" w:eastAsiaTheme="minorHAnsi" w:hAnsiTheme="minorHAnsi" w:cs="Arial"/>
-                <w:sz w:val="22"/>
+                <w:sz w:val="20"/>
+                <w:szCs w:val="22"/>
+                <w:lang w:eastAsia="ko-KR"/>
+              </w:rPr>
+            </w:pPr>
+            <w:r>
+              <w:rPr>
+                <w:rFonts w:asciiTheme="minorHAnsi" w:eastAsiaTheme="minorHAnsi" w:hAnsiTheme="minorHAnsi" w:cs="Arial"/>
+                <w:sz w:val="20"/>
+                <w:szCs w:val="22"/>
+                <w:lang w:eastAsia="ko-KR"/>
+              </w:rPr>
+              <w:t>X</w:t>
+            </w:r>
+          </w:p>
+        </w:tc>
+        <w:tc>
+          <w:tcPr>
+            <w:tcW w:w="693" w:type="dxa"/>
+          </w:tcPr>
+          <w:p>
+            <w:pPr>
+              <w:jc w:val="center"/>
+              <w:rPr>
+                <w:rFonts w:asciiTheme="minorHAnsi" w:eastAsiaTheme="minorHAnsi" w:hAnsiTheme="minorHAnsi" w:cs="Arial"/>
+                <w:sz w:val="20"/>
                 <w:szCs w:val="22"/>
                 <w:lang w:eastAsia="ko-KR"/>
               </w:rPr>
@@ -12081,14 +12358,14 @@
         </w:tc>
         <w:tc>
           <w:tcPr>
-            <w:tcW w:w="751" w:type="dxa"/>
+            <w:tcW w:w="693" w:type="dxa"/>
           </w:tcPr>
           <w:p>
             <w:pPr>
               <w:jc w:val="center"/>
               <w:rPr>
                 <w:rFonts w:asciiTheme="minorHAnsi" w:eastAsiaTheme="minorHAnsi" w:hAnsiTheme="minorHAnsi" w:cs="Arial"/>
-                <w:sz w:val="22"/>
+                <w:sz w:val="20"/>
                 <w:szCs w:val="22"/>
                 <w:lang w:eastAsia="ko-KR"/>
               </w:rPr>
@@ -12097,14 +12374,14 @@
         </w:tc>
         <w:tc>
           <w:tcPr>
-            <w:tcW w:w="751" w:type="dxa"/>
+            <w:tcW w:w="693" w:type="dxa"/>
           </w:tcPr>
           <w:p>
             <w:pPr>
               <w:jc w:val="center"/>
               <w:rPr>
                 <w:rFonts w:asciiTheme="minorHAnsi" w:eastAsiaTheme="minorHAnsi" w:hAnsiTheme="minorHAnsi" w:cs="Arial"/>
-                <w:sz w:val="22"/>
+                <w:sz w:val="20"/>
                 <w:szCs w:val="22"/>
                 <w:lang w:eastAsia="ko-KR"/>
               </w:rPr>
@@ -12113,14 +12390,14 @@
         </w:tc>
         <w:tc>
           <w:tcPr>
-            <w:tcW w:w="751" w:type="dxa"/>
+            <w:tcW w:w="693" w:type="dxa"/>
           </w:tcPr>
           <w:p>
             <w:pPr>
               <w:jc w:val="center"/>
               <w:rPr>
                 <w:rFonts w:asciiTheme="minorHAnsi" w:eastAsiaTheme="minorHAnsi" w:hAnsiTheme="minorHAnsi" w:cs="Arial"/>
-                <w:sz w:val="22"/>
+                <w:sz w:val="20"/>
                 <w:szCs w:val="22"/>
                 <w:lang w:eastAsia="ko-KR"/>
               </w:rPr>
@@ -12129,14 +12406,14 @@
         </w:tc>
         <w:tc>
           <w:tcPr>
-            <w:tcW w:w="751" w:type="dxa"/>
+            <w:tcW w:w="627" w:type="dxa"/>
           </w:tcPr>
           <w:p>
             <w:pPr>
               <w:jc w:val="center"/>
               <w:rPr>
                 <w:rFonts w:asciiTheme="minorHAnsi" w:eastAsiaTheme="minorHAnsi" w:hAnsiTheme="minorHAnsi" w:cs="Arial"/>
-                <w:sz w:val="22"/>
+                <w:sz w:val="20"/>
                 <w:szCs w:val="22"/>
                 <w:lang w:eastAsia="ko-KR"/>
               </w:rPr>
@@ -12145,14 +12422,14 @@
         </w:tc>
         <w:tc>
           <w:tcPr>
-            <w:tcW w:w="752" w:type="dxa"/>
+            <w:tcW w:w="696" w:type="dxa"/>
           </w:tcPr>
           <w:p>
             <w:pPr>
               <w:jc w:val="center"/>
               <w:rPr>
                 <w:rFonts w:asciiTheme="minorHAnsi" w:eastAsiaTheme="minorHAnsi" w:hAnsiTheme="minorHAnsi" w:cs="Arial"/>
-                <w:sz w:val="22"/>
+                <w:sz w:val="20"/>
                 <w:szCs w:val="22"/>
                 <w:lang w:eastAsia="ko-KR"/>
               </w:rPr>
@@ -12161,14 +12438,14 @@
         </w:tc>
         <w:tc>
           <w:tcPr>
-            <w:tcW w:w="752" w:type="dxa"/>
+            <w:tcW w:w="696" w:type="dxa"/>
           </w:tcPr>
           <w:p>
             <w:pPr>
               <w:jc w:val="center"/>
               <w:rPr>
                 <w:rFonts w:asciiTheme="minorHAnsi" w:eastAsiaTheme="minorHAnsi" w:hAnsiTheme="minorHAnsi" w:cs="Arial"/>
-                <w:sz w:val="22"/>
+                <w:sz w:val="20"/>
                 <w:szCs w:val="22"/>
                 <w:lang w:eastAsia="ko-KR"/>
               </w:rPr>
@@ -12177,30 +12454,14 @@
         </w:tc>
         <w:tc>
           <w:tcPr>
-            <w:tcW w:w="752" w:type="dxa"/>
+            <w:tcW w:w="696" w:type="dxa"/>
           </w:tcPr>
           <w:p>
             <w:pPr>
               <w:jc w:val="center"/>
               <w:rPr>
                 <w:rFonts w:asciiTheme="minorHAnsi" w:eastAsiaTheme="minorHAnsi" w:hAnsiTheme="minorHAnsi" w:cs="Arial"/>
-                <w:sz w:val="22"/>
-                <w:szCs w:val="22"/>
-                <w:lang w:eastAsia="ko-KR"/>
-              </w:rPr>
-            </w:pPr>
-          </w:p>
-        </w:tc>
-        <w:tc>
-          <w:tcPr>
-            <w:tcW w:w="752" w:type="dxa"/>
-          </w:tcPr>
-          <w:p>
-            <w:pPr>
-              <w:jc w:val="center"/>
-              <w:rPr>
-                <w:rFonts w:asciiTheme="minorHAnsi" w:eastAsiaTheme="minorHAnsi" w:hAnsiTheme="minorHAnsi" w:cs="Arial"/>
-                <w:sz w:val="22"/>
+                <w:sz w:val="20"/>
                 <w:szCs w:val="22"/>
                 <w:lang w:eastAsia="ko-KR"/>
               </w:rPr>
@@ -12209,16 +12470,19 @@
         </w:tc>
       </w:tr>
       <w:tr>
+        <w:trPr>
+          <w:trHeight w:val="312"/>
+        </w:trPr>
         <w:tc>
           <w:tcPr>
-            <w:tcW w:w="751" w:type="dxa"/>
+            <w:tcW w:w="694" w:type="dxa"/>
           </w:tcPr>
           <w:p>
             <w:pPr>
               <w:jc w:val="center"/>
               <w:rPr>
                 <w:rFonts w:asciiTheme="minorHAnsi" w:eastAsiaTheme="minorHAnsi" w:hAnsiTheme="minorHAnsi" w:cs="Arial"/>
-                <w:sz w:val="22"/>
+                <w:sz w:val="20"/>
                 <w:szCs w:val="22"/>
                 <w:lang w:eastAsia="ko-KR"/>
               </w:rPr>
@@ -12226,7 +12490,7 @@
             <w:r>
               <w:rPr>
                 <w:rFonts w:asciiTheme="minorHAnsi" w:eastAsiaTheme="minorHAnsi" w:hAnsiTheme="minorHAnsi" w:cs="Arial" w:hint="eastAsia"/>
-                <w:sz w:val="22"/>
+                <w:sz w:val="20"/>
                 <w:szCs w:val="22"/>
                 <w:lang w:eastAsia="ko-KR"/>
               </w:rPr>
@@ -12235,7 +12499,7 @@
             <w:r>
               <w:rPr>
                 <w:rFonts w:asciiTheme="minorHAnsi" w:eastAsiaTheme="minorHAnsi" w:hAnsiTheme="minorHAnsi" w:cs="Arial"/>
-                <w:sz w:val="22"/>
+                <w:sz w:val="20"/>
                 <w:szCs w:val="22"/>
                 <w:lang w:eastAsia="ko-KR"/>
               </w:rPr>
@@ -12245,14 +12509,39 @@
         </w:tc>
         <w:tc>
           <w:tcPr>
-            <w:tcW w:w="751" w:type="dxa"/>
+            <w:tcW w:w="692" w:type="dxa"/>
           </w:tcPr>
           <w:p>
             <w:pPr>
               <w:jc w:val="center"/>
               <w:rPr>
                 <w:rFonts w:asciiTheme="minorHAnsi" w:eastAsiaTheme="minorHAnsi" w:hAnsiTheme="minorHAnsi" w:cs="Arial"/>
-                <w:sz w:val="22"/>
+                <w:sz w:val="20"/>
+                <w:szCs w:val="22"/>
+                <w:lang w:eastAsia="ko-KR"/>
+              </w:rPr>
+            </w:pPr>
+            <w:r>
+              <w:rPr>
+                <w:rFonts w:asciiTheme="minorHAnsi" w:eastAsiaTheme="minorHAnsi" w:hAnsiTheme="minorHAnsi" w:cs="Arial"/>
+                <w:sz w:val="20"/>
+                <w:szCs w:val="22"/>
+                <w:lang w:eastAsia="ko-KR"/>
+              </w:rPr>
+              <w:t>X</w:t>
+            </w:r>
+          </w:p>
+        </w:tc>
+        <w:tc>
+          <w:tcPr>
+            <w:tcW w:w="692" w:type="dxa"/>
+          </w:tcPr>
+          <w:p>
+            <w:pPr>
+              <w:jc w:val="center"/>
+              <w:rPr>
+                <w:rFonts w:asciiTheme="minorHAnsi" w:eastAsiaTheme="minorHAnsi" w:hAnsiTheme="minorHAnsi" w:cs="Arial"/>
+                <w:sz w:val="20"/>
                 <w:szCs w:val="22"/>
                 <w:lang w:eastAsia="ko-KR"/>
               </w:rPr>
@@ -12261,14 +12550,39 @@
         </w:tc>
         <w:tc>
           <w:tcPr>
-            <w:tcW w:w="751" w:type="dxa"/>
+            <w:tcW w:w="693" w:type="dxa"/>
           </w:tcPr>
           <w:p>
             <w:pPr>
               <w:jc w:val="center"/>
               <w:rPr>
                 <w:rFonts w:asciiTheme="minorHAnsi" w:eastAsiaTheme="minorHAnsi" w:hAnsiTheme="minorHAnsi" w:cs="Arial"/>
-                <w:sz w:val="22"/>
+                <w:sz w:val="20"/>
+                <w:szCs w:val="22"/>
+                <w:lang w:eastAsia="ko-KR"/>
+              </w:rPr>
+            </w:pPr>
+            <w:r>
+              <w:rPr>
+                <w:rFonts w:asciiTheme="minorHAnsi" w:eastAsiaTheme="minorHAnsi" w:hAnsiTheme="minorHAnsi" w:cs="Arial"/>
+                <w:sz w:val="20"/>
+                <w:szCs w:val="22"/>
+                <w:lang w:eastAsia="ko-KR"/>
+              </w:rPr>
+              <w:t>X</w:t>
+            </w:r>
+          </w:p>
+        </w:tc>
+        <w:tc>
+          <w:tcPr>
+            <w:tcW w:w="693" w:type="dxa"/>
+          </w:tcPr>
+          <w:p>
+            <w:pPr>
+              <w:jc w:val="center"/>
+              <w:rPr>
+                <w:rFonts w:asciiTheme="minorHAnsi" w:eastAsiaTheme="minorHAnsi" w:hAnsiTheme="minorHAnsi" w:cs="Arial"/>
+                <w:sz w:val="20"/>
                 <w:szCs w:val="22"/>
                 <w:lang w:eastAsia="ko-KR"/>
               </w:rPr>
@@ -12277,14 +12591,14 @@
         </w:tc>
         <w:tc>
           <w:tcPr>
-            <w:tcW w:w="751" w:type="dxa"/>
+            <w:tcW w:w="693" w:type="dxa"/>
           </w:tcPr>
           <w:p>
             <w:pPr>
               <w:jc w:val="center"/>
               <w:rPr>
                 <w:rFonts w:asciiTheme="minorHAnsi" w:eastAsiaTheme="minorHAnsi" w:hAnsiTheme="minorHAnsi" w:cs="Arial"/>
-                <w:sz w:val="22"/>
+                <w:sz w:val="20"/>
                 <w:szCs w:val="22"/>
                 <w:lang w:eastAsia="ko-KR"/>
               </w:rPr>
@@ -12293,14 +12607,14 @@
         </w:tc>
         <w:tc>
           <w:tcPr>
-            <w:tcW w:w="751" w:type="dxa"/>
+            <w:tcW w:w="693" w:type="dxa"/>
           </w:tcPr>
           <w:p>
             <w:pPr>
               <w:jc w:val="center"/>
               <w:rPr>
                 <w:rFonts w:asciiTheme="minorHAnsi" w:eastAsiaTheme="minorHAnsi" w:hAnsiTheme="minorHAnsi" w:cs="Arial"/>
-                <w:sz w:val="22"/>
+                <w:sz w:val="20"/>
                 <w:szCs w:val="22"/>
                 <w:lang w:eastAsia="ko-KR"/>
               </w:rPr>
@@ -12309,14 +12623,14 @@
         </w:tc>
         <w:tc>
           <w:tcPr>
-            <w:tcW w:w="751" w:type="dxa"/>
+            <w:tcW w:w="693" w:type="dxa"/>
           </w:tcPr>
           <w:p>
             <w:pPr>
               <w:jc w:val="center"/>
               <w:rPr>
                 <w:rFonts w:asciiTheme="minorHAnsi" w:eastAsiaTheme="minorHAnsi" w:hAnsiTheme="minorHAnsi" w:cs="Arial"/>
-                <w:sz w:val="22"/>
+                <w:sz w:val="20"/>
                 <w:szCs w:val="22"/>
                 <w:lang w:eastAsia="ko-KR"/>
               </w:rPr>
@@ -12325,14 +12639,14 @@
         </w:tc>
         <w:tc>
           <w:tcPr>
-            <w:tcW w:w="751" w:type="dxa"/>
+            <w:tcW w:w="693" w:type="dxa"/>
           </w:tcPr>
           <w:p>
             <w:pPr>
               <w:jc w:val="center"/>
               <w:rPr>
                 <w:rFonts w:asciiTheme="minorHAnsi" w:eastAsiaTheme="minorHAnsi" w:hAnsiTheme="minorHAnsi" w:cs="Arial"/>
-                <w:sz w:val="22"/>
+                <w:sz w:val="20"/>
                 <w:szCs w:val="22"/>
                 <w:lang w:eastAsia="ko-KR"/>
               </w:rPr>
@@ -12341,14 +12655,14 @@
         </w:tc>
         <w:tc>
           <w:tcPr>
-            <w:tcW w:w="751" w:type="dxa"/>
+            <w:tcW w:w="627" w:type="dxa"/>
           </w:tcPr>
           <w:p>
             <w:pPr>
               <w:jc w:val="center"/>
               <w:rPr>
                 <w:rFonts w:asciiTheme="minorHAnsi" w:eastAsiaTheme="minorHAnsi" w:hAnsiTheme="minorHAnsi" w:cs="Arial"/>
-                <w:sz w:val="22"/>
+                <w:sz w:val="20"/>
                 <w:szCs w:val="22"/>
                 <w:lang w:eastAsia="ko-KR"/>
               </w:rPr>
@@ -12357,14 +12671,14 @@
         </w:tc>
         <w:tc>
           <w:tcPr>
-            <w:tcW w:w="752" w:type="dxa"/>
+            <w:tcW w:w="696" w:type="dxa"/>
           </w:tcPr>
           <w:p>
             <w:pPr>
               <w:jc w:val="center"/>
               <w:rPr>
                 <w:rFonts w:asciiTheme="minorHAnsi" w:eastAsiaTheme="minorHAnsi" w:hAnsiTheme="minorHAnsi" w:cs="Arial"/>
-                <w:sz w:val="22"/>
+                <w:sz w:val="20"/>
                 <w:szCs w:val="22"/>
                 <w:lang w:eastAsia="ko-KR"/>
               </w:rPr>
@@ -12373,14 +12687,14 @@
         </w:tc>
         <w:tc>
           <w:tcPr>
-            <w:tcW w:w="752" w:type="dxa"/>
+            <w:tcW w:w="696" w:type="dxa"/>
           </w:tcPr>
           <w:p>
             <w:pPr>
               <w:jc w:val="center"/>
               <w:rPr>
                 <w:rFonts w:asciiTheme="minorHAnsi" w:eastAsiaTheme="minorHAnsi" w:hAnsiTheme="minorHAnsi" w:cs="Arial"/>
-                <w:sz w:val="22"/>
+                <w:sz w:val="20"/>
                 <w:szCs w:val="22"/>
                 <w:lang w:eastAsia="ko-KR"/>
               </w:rPr>
@@ -12389,14 +12703,94 @@
         </w:tc>
         <w:tc>
           <w:tcPr>
-            <w:tcW w:w="752" w:type="dxa"/>
+            <w:tcW w:w="696" w:type="dxa"/>
           </w:tcPr>
           <w:p>
             <w:pPr>
               <w:jc w:val="center"/>
               <w:rPr>
                 <w:rFonts w:asciiTheme="minorHAnsi" w:eastAsiaTheme="minorHAnsi" w:hAnsiTheme="minorHAnsi" w:cs="Arial"/>
-                <w:sz w:val="22"/>
+                <w:sz w:val="20"/>
+                <w:szCs w:val="22"/>
+                <w:lang w:eastAsia="ko-KR"/>
+              </w:rPr>
+            </w:pPr>
+          </w:p>
+        </w:tc>
+      </w:tr>
+      <w:tr>
+        <w:trPr>
+          <w:trHeight w:val="312"/>
+        </w:trPr>
+        <w:tc>
+          <w:tcPr>
+            <w:tcW w:w="694" w:type="dxa"/>
+          </w:tcPr>
+          <w:p>
+            <w:pPr>
+              <w:jc w:val="center"/>
+              <w:rPr>
+                <w:rFonts w:asciiTheme="minorHAnsi" w:eastAsiaTheme="minorHAnsi" w:hAnsiTheme="minorHAnsi" w:cs="Arial" w:hint="eastAsia"/>
+                <w:sz w:val="20"/>
+                <w:szCs w:val="22"/>
+                <w:lang w:eastAsia="ko-KR"/>
+              </w:rPr>
+            </w:pPr>
+            <w:r>
+              <w:rPr>
+                <w:rFonts w:asciiTheme="minorHAnsi" w:eastAsiaTheme="minorHAnsi" w:hAnsiTheme="minorHAnsi" w:cs="Arial" w:hint="eastAsia"/>
+                <w:sz w:val="20"/>
+                <w:szCs w:val="22"/>
+                <w:lang w:eastAsia="ko-KR"/>
+              </w:rPr>
+              <w:t>U</w:t>
+            </w:r>
+            <w:r>
+              <w:rPr>
+                <w:rFonts w:asciiTheme="minorHAnsi" w:eastAsiaTheme="minorHAnsi" w:hAnsiTheme="minorHAnsi" w:cs="Arial"/>
+                <w:sz w:val="20"/>
+                <w:szCs w:val="22"/>
+                <w:lang w:eastAsia="ko-KR"/>
+              </w:rPr>
+              <w:t>C9</w:t>
+            </w:r>
+          </w:p>
+        </w:tc>
+        <w:tc>
+          <w:tcPr>
+            <w:tcW w:w="692" w:type="dxa"/>
+          </w:tcPr>
+          <w:p>
+            <w:pPr>
+              <w:jc w:val="center"/>
+              <w:rPr>
+                <w:rFonts w:asciiTheme="minorHAnsi" w:eastAsiaTheme="minorHAnsi" w:hAnsiTheme="minorHAnsi" w:cs="Arial"/>
+                <w:sz w:val="20"/>
+                <w:szCs w:val="22"/>
+                <w:lang w:eastAsia="ko-KR"/>
+              </w:rPr>
+            </w:pPr>
+            <w:r>
+              <w:rPr>
+                <w:rFonts w:asciiTheme="minorHAnsi" w:eastAsiaTheme="minorHAnsi" w:hAnsiTheme="minorHAnsi" w:cs="Arial"/>
+                <w:sz w:val="20"/>
+                <w:szCs w:val="22"/>
+                <w:lang w:eastAsia="ko-KR"/>
+              </w:rPr>
+              <w:t>X</w:t>
+            </w:r>
+          </w:p>
+        </w:tc>
+        <w:tc>
+          <w:tcPr>
+            <w:tcW w:w="692" w:type="dxa"/>
+          </w:tcPr>
+          <w:p>
+            <w:pPr>
+              <w:jc w:val="center"/>
+              <w:rPr>
+                <w:rFonts w:asciiTheme="minorHAnsi" w:eastAsiaTheme="minorHAnsi" w:hAnsiTheme="minorHAnsi" w:cs="Arial"/>
+                <w:sz w:val="20"/>
                 <w:szCs w:val="22"/>
                 <w:lang w:eastAsia="ko-KR"/>
               </w:rPr>
@@ -12405,14 +12799,158 @@
         </w:tc>
         <w:tc>
           <w:tcPr>
-            <w:tcW w:w="752" w:type="dxa"/>
+            <w:tcW w:w="693" w:type="dxa"/>
           </w:tcPr>
           <w:p>
             <w:pPr>
               <w:jc w:val="center"/>
               <w:rPr>
                 <w:rFonts w:asciiTheme="minorHAnsi" w:eastAsiaTheme="minorHAnsi" w:hAnsiTheme="minorHAnsi" w:cs="Arial"/>
-                <w:sz w:val="22"/>
+                <w:sz w:val="20"/>
+                <w:szCs w:val="22"/>
+                <w:lang w:eastAsia="ko-KR"/>
+              </w:rPr>
+            </w:pPr>
+          </w:p>
+        </w:tc>
+        <w:tc>
+          <w:tcPr>
+            <w:tcW w:w="693" w:type="dxa"/>
+          </w:tcPr>
+          <w:p>
+            <w:pPr>
+              <w:jc w:val="center"/>
+              <w:rPr>
+                <w:rFonts w:asciiTheme="minorHAnsi" w:eastAsiaTheme="minorHAnsi" w:hAnsiTheme="minorHAnsi" w:cs="Arial"/>
+                <w:sz w:val="20"/>
+                <w:szCs w:val="22"/>
+                <w:lang w:eastAsia="ko-KR"/>
+              </w:rPr>
+            </w:pPr>
+          </w:p>
+        </w:tc>
+        <w:tc>
+          <w:tcPr>
+            <w:tcW w:w="693" w:type="dxa"/>
+          </w:tcPr>
+          <w:p>
+            <w:pPr>
+              <w:jc w:val="center"/>
+              <w:rPr>
+                <w:rFonts w:asciiTheme="minorHAnsi" w:eastAsiaTheme="minorHAnsi" w:hAnsiTheme="minorHAnsi" w:cs="Arial"/>
+                <w:sz w:val="20"/>
+                <w:szCs w:val="22"/>
+                <w:lang w:eastAsia="ko-KR"/>
+              </w:rPr>
+            </w:pPr>
+          </w:p>
+        </w:tc>
+        <w:tc>
+          <w:tcPr>
+            <w:tcW w:w="693" w:type="dxa"/>
+          </w:tcPr>
+          <w:p>
+            <w:pPr>
+              <w:jc w:val="center"/>
+              <w:rPr>
+                <w:rFonts w:asciiTheme="minorHAnsi" w:eastAsiaTheme="minorHAnsi" w:hAnsiTheme="minorHAnsi" w:cs="Arial"/>
+                <w:sz w:val="20"/>
+                <w:szCs w:val="22"/>
+                <w:lang w:eastAsia="ko-KR"/>
+              </w:rPr>
+            </w:pPr>
+          </w:p>
+        </w:tc>
+        <w:tc>
+          <w:tcPr>
+            <w:tcW w:w="693" w:type="dxa"/>
+          </w:tcPr>
+          <w:p>
+            <w:pPr>
+              <w:jc w:val="center"/>
+              <w:rPr>
+                <w:rFonts w:asciiTheme="minorHAnsi" w:eastAsiaTheme="minorHAnsi" w:hAnsiTheme="minorHAnsi" w:cs="Arial"/>
+                <w:sz w:val="20"/>
+                <w:szCs w:val="22"/>
+                <w:lang w:eastAsia="ko-KR"/>
+              </w:rPr>
+            </w:pPr>
+          </w:p>
+        </w:tc>
+        <w:tc>
+          <w:tcPr>
+            <w:tcW w:w="693" w:type="dxa"/>
+          </w:tcPr>
+          <w:p>
+            <w:pPr>
+              <w:jc w:val="center"/>
+              <w:rPr>
+                <w:rFonts w:asciiTheme="minorHAnsi" w:eastAsiaTheme="minorHAnsi" w:hAnsiTheme="minorHAnsi" w:cs="Arial"/>
+                <w:sz w:val="20"/>
+                <w:szCs w:val="22"/>
+                <w:lang w:eastAsia="ko-KR"/>
+              </w:rPr>
+            </w:pPr>
+          </w:p>
+        </w:tc>
+        <w:tc>
+          <w:tcPr>
+            <w:tcW w:w="627" w:type="dxa"/>
+          </w:tcPr>
+          <w:p>
+            <w:pPr>
+              <w:jc w:val="center"/>
+              <w:rPr>
+                <w:rFonts w:asciiTheme="minorHAnsi" w:eastAsiaTheme="minorHAnsi" w:hAnsiTheme="minorHAnsi" w:cs="Arial"/>
+                <w:sz w:val="20"/>
+                <w:szCs w:val="22"/>
+                <w:lang w:eastAsia="ko-KR"/>
+              </w:rPr>
+            </w:pPr>
+          </w:p>
+        </w:tc>
+        <w:tc>
+          <w:tcPr>
+            <w:tcW w:w="696" w:type="dxa"/>
+          </w:tcPr>
+          <w:p>
+            <w:pPr>
+              <w:jc w:val="center"/>
+              <w:rPr>
+                <w:rFonts w:asciiTheme="minorHAnsi" w:eastAsiaTheme="minorHAnsi" w:hAnsiTheme="minorHAnsi" w:cs="Arial"/>
+                <w:sz w:val="20"/>
+                <w:szCs w:val="22"/>
+                <w:lang w:eastAsia="ko-KR"/>
+              </w:rPr>
+            </w:pPr>
+          </w:p>
+        </w:tc>
+        <w:tc>
+          <w:tcPr>
+            <w:tcW w:w="696" w:type="dxa"/>
+          </w:tcPr>
+          <w:p>
+            <w:pPr>
+              <w:jc w:val="center"/>
+              <w:rPr>
+                <w:rFonts w:asciiTheme="minorHAnsi" w:eastAsiaTheme="minorHAnsi" w:hAnsiTheme="minorHAnsi" w:cs="Arial"/>
+                <w:sz w:val="20"/>
+                <w:szCs w:val="22"/>
+                <w:lang w:eastAsia="ko-KR"/>
+              </w:rPr>
+            </w:pPr>
+          </w:p>
+        </w:tc>
+        <w:tc>
+          <w:tcPr>
+            <w:tcW w:w="696" w:type="dxa"/>
+          </w:tcPr>
+          <w:p>
+            <w:pPr>
+              <w:jc w:val="center"/>
+              <w:rPr>
+                <w:rFonts w:asciiTheme="minorHAnsi" w:eastAsiaTheme="minorHAnsi" w:hAnsiTheme="minorHAnsi" w:cs="Arial"/>
+                <w:sz w:val="20"/>
                 <w:szCs w:val="22"/>
                 <w:lang w:eastAsia="ko-KR"/>
               </w:rPr>
@@ -12421,16 +12959,19 @@
         </w:tc>
       </w:tr>
       <w:tr>
+        <w:trPr>
+          <w:trHeight w:val="321"/>
+        </w:trPr>
         <w:tc>
           <w:tcPr>
-            <w:tcW w:w="751" w:type="dxa"/>
+            <w:tcW w:w="694" w:type="dxa"/>
           </w:tcPr>
           <w:p>
             <w:pPr>
               <w:jc w:val="center"/>
               <w:rPr>
                 <w:rFonts w:asciiTheme="minorHAnsi" w:eastAsiaTheme="minorHAnsi" w:hAnsiTheme="minorHAnsi" w:cs="Arial"/>
-                <w:sz w:val="22"/>
+                <w:sz w:val="20"/>
                 <w:szCs w:val="22"/>
                 <w:lang w:eastAsia="ko-KR"/>
               </w:rPr>
@@ -12438,7 +12979,7 @@
             <w:r>
               <w:rPr>
                 <w:rFonts w:asciiTheme="minorHAnsi" w:eastAsiaTheme="minorHAnsi" w:hAnsiTheme="minorHAnsi" w:cs="Arial" w:hint="eastAsia"/>
-                <w:sz w:val="22"/>
+                <w:sz w:val="20"/>
                 <w:szCs w:val="22"/>
                 <w:lang w:eastAsia="ko-KR"/>
               </w:rPr>
@@ -12447,7 +12988,7 @@
             <w:r>
               <w:rPr>
                 <w:rFonts w:asciiTheme="minorHAnsi" w:eastAsiaTheme="minorHAnsi" w:hAnsiTheme="minorHAnsi" w:cs="Arial"/>
-                <w:sz w:val="22"/>
+                <w:sz w:val="20"/>
                 <w:szCs w:val="22"/>
                 <w:lang w:eastAsia="ko-KR"/>
               </w:rPr>
@@ -12457,14 +12998,14 @@
         </w:tc>
         <w:tc>
           <w:tcPr>
-            <w:tcW w:w="751" w:type="dxa"/>
+            <w:tcW w:w="692" w:type="dxa"/>
           </w:tcPr>
           <w:p>
             <w:pPr>
               <w:jc w:val="center"/>
               <w:rPr>
                 <w:rFonts w:asciiTheme="minorHAnsi" w:eastAsiaTheme="minorHAnsi" w:hAnsiTheme="minorHAnsi" w:cs="Arial"/>
-                <w:sz w:val="22"/>
+                <w:sz w:val="20"/>
                 <w:szCs w:val="22"/>
                 <w:lang w:eastAsia="ko-KR"/>
               </w:rPr>
@@ -12473,14 +13014,14 @@
         </w:tc>
         <w:tc>
           <w:tcPr>
-            <w:tcW w:w="751" w:type="dxa"/>
+            <w:tcW w:w="692" w:type="dxa"/>
           </w:tcPr>
           <w:p>
             <w:pPr>
               <w:jc w:val="center"/>
               <w:rPr>
                 <w:rFonts w:asciiTheme="minorHAnsi" w:eastAsiaTheme="minorHAnsi" w:hAnsiTheme="minorHAnsi" w:cs="Arial"/>
-                <w:sz w:val="22"/>
+                <w:sz w:val="20"/>
                 <w:szCs w:val="22"/>
                 <w:lang w:eastAsia="ko-KR"/>
               </w:rPr>
@@ -12489,14 +13030,14 @@
         </w:tc>
         <w:tc>
           <w:tcPr>
-            <w:tcW w:w="751" w:type="dxa"/>
+            <w:tcW w:w="693" w:type="dxa"/>
           </w:tcPr>
           <w:p>
             <w:pPr>
               <w:jc w:val="center"/>
               <w:rPr>
                 <w:rFonts w:asciiTheme="minorHAnsi" w:eastAsiaTheme="minorHAnsi" w:hAnsiTheme="minorHAnsi" w:cs="Arial"/>
-                <w:sz w:val="22"/>
+                <w:sz w:val="20"/>
                 <w:szCs w:val="22"/>
                 <w:lang w:eastAsia="ko-KR"/>
               </w:rPr>
@@ -12505,14 +13046,14 @@
         </w:tc>
         <w:tc>
           <w:tcPr>
-            <w:tcW w:w="751" w:type="dxa"/>
+            <w:tcW w:w="693" w:type="dxa"/>
           </w:tcPr>
           <w:p>
             <w:pPr>
               <w:jc w:val="center"/>
               <w:rPr>
                 <w:rFonts w:asciiTheme="minorHAnsi" w:eastAsiaTheme="minorHAnsi" w:hAnsiTheme="minorHAnsi" w:cs="Arial"/>
-                <w:sz w:val="22"/>
+                <w:sz w:val="20"/>
                 <w:szCs w:val="22"/>
                 <w:lang w:eastAsia="ko-KR"/>
               </w:rPr>
@@ -12521,14 +13062,14 @@
         </w:tc>
         <w:tc>
           <w:tcPr>
-            <w:tcW w:w="751" w:type="dxa"/>
+            <w:tcW w:w="693" w:type="dxa"/>
           </w:tcPr>
           <w:p>
             <w:pPr>
               <w:jc w:val="center"/>
               <w:rPr>
                 <w:rFonts w:asciiTheme="minorHAnsi" w:eastAsiaTheme="minorHAnsi" w:hAnsiTheme="minorHAnsi" w:cs="Arial"/>
-                <w:sz w:val="22"/>
+                <w:sz w:val="20"/>
                 <w:szCs w:val="22"/>
                 <w:lang w:eastAsia="ko-KR"/>
               </w:rPr>
@@ -12537,14 +13078,14 @@
         </w:tc>
         <w:tc>
           <w:tcPr>
-            <w:tcW w:w="751" w:type="dxa"/>
+            <w:tcW w:w="693" w:type="dxa"/>
           </w:tcPr>
           <w:p>
             <w:pPr>
               <w:jc w:val="center"/>
               <w:rPr>
                 <w:rFonts w:asciiTheme="minorHAnsi" w:eastAsiaTheme="minorHAnsi" w:hAnsiTheme="minorHAnsi" w:cs="Arial"/>
-                <w:sz w:val="22"/>
+                <w:sz w:val="20"/>
                 <w:szCs w:val="22"/>
                 <w:lang w:eastAsia="ko-KR"/>
               </w:rPr>
@@ -12553,14 +13094,14 @@
         </w:tc>
         <w:tc>
           <w:tcPr>
-            <w:tcW w:w="751" w:type="dxa"/>
+            <w:tcW w:w="693" w:type="dxa"/>
           </w:tcPr>
           <w:p>
             <w:pPr>
               <w:jc w:val="center"/>
               <w:rPr>
                 <w:rFonts w:asciiTheme="minorHAnsi" w:eastAsiaTheme="minorHAnsi" w:hAnsiTheme="minorHAnsi" w:cs="Arial"/>
-                <w:sz w:val="22"/>
+                <w:sz w:val="20"/>
                 <w:szCs w:val="22"/>
                 <w:lang w:eastAsia="ko-KR"/>
               </w:rPr>
@@ -12569,14 +13110,14 @@
         </w:tc>
         <w:tc>
           <w:tcPr>
-            <w:tcW w:w="752" w:type="dxa"/>
+            <w:tcW w:w="693" w:type="dxa"/>
           </w:tcPr>
           <w:p>
             <w:pPr>
               <w:jc w:val="center"/>
               <w:rPr>
                 <w:rFonts w:asciiTheme="minorHAnsi" w:eastAsiaTheme="minorHAnsi" w:hAnsiTheme="minorHAnsi" w:cs="Arial"/>
-                <w:sz w:val="22"/>
+                <w:sz w:val="20"/>
                 <w:szCs w:val="22"/>
                 <w:lang w:eastAsia="ko-KR"/>
               </w:rPr>
@@ -12585,14 +13126,14 @@
         </w:tc>
         <w:tc>
           <w:tcPr>
-            <w:tcW w:w="752" w:type="dxa"/>
+            <w:tcW w:w="627" w:type="dxa"/>
           </w:tcPr>
           <w:p>
             <w:pPr>
               <w:jc w:val="center"/>
               <w:rPr>
                 <w:rFonts w:asciiTheme="minorHAnsi" w:eastAsiaTheme="minorHAnsi" w:hAnsiTheme="minorHAnsi" w:cs="Arial"/>
-                <w:sz w:val="22"/>
+                <w:sz w:val="20"/>
                 <w:szCs w:val="22"/>
                 <w:lang w:eastAsia="ko-KR"/>
               </w:rPr>
@@ -12601,14 +13142,14 @@
         </w:tc>
         <w:tc>
           <w:tcPr>
-            <w:tcW w:w="752" w:type="dxa"/>
+            <w:tcW w:w="696" w:type="dxa"/>
           </w:tcPr>
           <w:p>
             <w:pPr>
               <w:jc w:val="center"/>
               <w:rPr>
                 <w:rFonts w:asciiTheme="minorHAnsi" w:eastAsiaTheme="minorHAnsi" w:hAnsiTheme="minorHAnsi" w:cs="Arial"/>
-                <w:sz w:val="22"/>
+                <w:sz w:val="20"/>
                 <w:szCs w:val="22"/>
                 <w:lang w:eastAsia="ko-KR"/>
               </w:rPr>
@@ -12617,14 +13158,30 @@
         </w:tc>
         <w:tc>
           <w:tcPr>
-            <w:tcW w:w="752" w:type="dxa"/>
+            <w:tcW w:w="696" w:type="dxa"/>
           </w:tcPr>
           <w:p>
             <w:pPr>
               <w:jc w:val="center"/>
               <w:rPr>
                 <w:rFonts w:asciiTheme="minorHAnsi" w:eastAsiaTheme="minorHAnsi" w:hAnsiTheme="minorHAnsi" w:cs="Arial"/>
-                <w:sz w:val="22"/>
+                <w:sz w:val="20"/>
+                <w:szCs w:val="22"/>
+                <w:lang w:eastAsia="ko-KR"/>
+              </w:rPr>
+            </w:pPr>
+          </w:p>
+        </w:tc>
+        <w:tc>
+          <w:tcPr>
+            <w:tcW w:w="696" w:type="dxa"/>
+          </w:tcPr>
+          <w:p>
+            <w:pPr>
+              <w:jc w:val="center"/>
+              <w:rPr>
+                <w:rFonts w:asciiTheme="minorHAnsi" w:eastAsiaTheme="minorHAnsi" w:hAnsiTheme="minorHAnsi" w:cs="Arial"/>
+                <w:sz w:val="20"/>
                 <w:szCs w:val="22"/>
                 <w:lang w:eastAsia="ko-KR"/>
               </w:rPr>
@@ -12633,16 +13190,19 @@
         </w:tc>
       </w:tr>
       <w:tr>
+        <w:trPr>
+          <w:trHeight w:val="312"/>
+        </w:trPr>
         <w:tc>
           <w:tcPr>
-            <w:tcW w:w="751" w:type="dxa"/>
+            <w:tcW w:w="694" w:type="dxa"/>
           </w:tcPr>
           <w:p>
             <w:pPr>
               <w:jc w:val="center"/>
               <w:rPr>
                 <w:rFonts w:asciiTheme="minorHAnsi" w:eastAsiaTheme="minorHAnsi" w:hAnsiTheme="minorHAnsi" w:cs="Arial"/>
-                <w:sz w:val="22"/>
+                <w:sz w:val="20"/>
                 <w:szCs w:val="22"/>
                 <w:lang w:eastAsia="ko-KR"/>
               </w:rPr>
@@ -12650,7 +13210,7 @@
             <w:r>
               <w:rPr>
                 <w:rFonts w:asciiTheme="minorHAnsi" w:eastAsiaTheme="minorHAnsi" w:hAnsiTheme="minorHAnsi" w:cs="Arial" w:hint="eastAsia"/>
-                <w:sz w:val="22"/>
+                <w:sz w:val="20"/>
                 <w:szCs w:val="22"/>
                 <w:lang w:eastAsia="ko-KR"/>
               </w:rPr>
@@ -12659,7 +13219,7 @@
             <w:r>
               <w:rPr>
                 <w:rFonts w:asciiTheme="minorHAnsi" w:eastAsiaTheme="minorHAnsi" w:hAnsiTheme="minorHAnsi" w:cs="Arial"/>
-                <w:sz w:val="22"/>
+                <w:sz w:val="20"/>
                 <w:szCs w:val="22"/>
                 <w:lang w:eastAsia="ko-KR"/>
               </w:rPr>
@@ -12669,14 +13229,14 @@
         </w:tc>
         <w:tc>
           <w:tcPr>
-            <w:tcW w:w="751" w:type="dxa"/>
+            <w:tcW w:w="692" w:type="dxa"/>
           </w:tcPr>
           <w:p>
             <w:pPr>
               <w:jc w:val="center"/>
               <w:rPr>
                 <w:rFonts w:asciiTheme="minorHAnsi" w:eastAsiaTheme="minorHAnsi" w:hAnsiTheme="minorHAnsi" w:cs="Arial"/>
-                <w:sz w:val="22"/>
+                <w:sz w:val="20"/>
                 <w:szCs w:val="22"/>
                 <w:lang w:eastAsia="ko-KR"/>
               </w:rPr>
@@ -12685,14 +13245,14 @@
         </w:tc>
         <w:tc>
           <w:tcPr>
-            <w:tcW w:w="751" w:type="dxa"/>
+            <w:tcW w:w="692" w:type="dxa"/>
           </w:tcPr>
           <w:p>
             <w:pPr>
               <w:jc w:val="center"/>
               <w:rPr>
                 <w:rFonts w:asciiTheme="minorHAnsi" w:eastAsiaTheme="minorHAnsi" w:hAnsiTheme="minorHAnsi" w:cs="Arial"/>
-                <w:sz w:val="22"/>
+                <w:sz w:val="20"/>
                 <w:szCs w:val="22"/>
                 <w:lang w:eastAsia="ko-KR"/>
               </w:rPr>
@@ -12701,14 +13261,14 @@
         </w:tc>
         <w:tc>
           <w:tcPr>
-            <w:tcW w:w="751" w:type="dxa"/>
+            <w:tcW w:w="693" w:type="dxa"/>
           </w:tcPr>
           <w:p>
             <w:pPr>
               <w:jc w:val="center"/>
               <w:rPr>
                 <w:rFonts w:asciiTheme="minorHAnsi" w:eastAsiaTheme="minorHAnsi" w:hAnsiTheme="minorHAnsi" w:cs="Arial"/>
-                <w:sz w:val="22"/>
+                <w:sz w:val="20"/>
                 <w:szCs w:val="22"/>
                 <w:lang w:eastAsia="ko-KR"/>
               </w:rPr>
@@ -12717,14 +13277,14 @@
         </w:tc>
         <w:tc>
           <w:tcPr>
-            <w:tcW w:w="751" w:type="dxa"/>
+            <w:tcW w:w="693" w:type="dxa"/>
           </w:tcPr>
           <w:p>
             <w:pPr>
               <w:jc w:val="center"/>
               <w:rPr>
                 <w:rFonts w:asciiTheme="minorHAnsi" w:eastAsiaTheme="minorHAnsi" w:hAnsiTheme="minorHAnsi" w:cs="Arial"/>
-                <w:sz w:val="22"/>
+                <w:sz w:val="20"/>
                 <w:szCs w:val="22"/>
                 <w:lang w:eastAsia="ko-KR"/>
               </w:rPr>
@@ -12733,14 +13293,14 @@
         </w:tc>
         <w:tc>
           <w:tcPr>
-            <w:tcW w:w="751" w:type="dxa"/>
+            <w:tcW w:w="693" w:type="dxa"/>
           </w:tcPr>
           <w:p>
             <w:pPr>
               <w:jc w:val="center"/>
               <w:rPr>
                 <w:rFonts w:asciiTheme="minorHAnsi" w:eastAsiaTheme="minorHAnsi" w:hAnsiTheme="minorHAnsi" w:cs="Arial"/>
-                <w:sz w:val="22"/>
+                <w:sz w:val="20"/>
                 <w:szCs w:val="22"/>
                 <w:lang w:eastAsia="ko-KR"/>
               </w:rPr>
@@ -12749,14 +13309,14 @@
         </w:tc>
         <w:tc>
           <w:tcPr>
-            <w:tcW w:w="751" w:type="dxa"/>
+            <w:tcW w:w="693" w:type="dxa"/>
           </w:tcPr>
           <w:p>
             <w:pPr>
               <w:jc w:val="center"/>
               <w:rPr>
                 <w:rFonts w:asciiTheme="minorHAnsi" w:eastAsiaTheme="minorHAnsi" w:hAnsiTheme="minorHAnsi" w:cs="Arial"/>
-                <w:sz w:val="22"/>
+                <w:sz w:val="20"/>
                 <w:szCs w:val="22"/>
                 <w:lang w:eastAsia="ko-KR"/>
               </w:rPr>
@@ -12765,14 +13325,14 @@
         </w:tc>
         <w:tc>
           <w:tcPr>
-            <w:tcW w:w="751" w:type="dxa"/>
+            <w:tcW w:w="693" w:type="dxa"/>
           </w:tcPr>
           <w:p>
             <w:pPr>
               <w:jc w:val="center"/>
               <w:rPr>
                 <w:rFonts w:asciiTheme="minorHAnsi" w:eastAsiaTheme="minorHAnsi" w:hAnsiTheme="minorHAnsi" w:cs="Arial"/>
-                <w:sz w:val="22"/>
+                <w:sz w:val="20"/>
                 <w:szCs w:val="22"/>
                 <w:lang w:eastAsia="ko-KR"/>
               </w:rPr>
@@ -12781,14 +13341,14 @@
         </w:tc>
         <w:tc>
           <w:tcPr>
-            <w:tcW w:w="752" w:type="dxa"/>
+            <w:tcW w:w="693" w:type="dxa"/>
           </w:tcPr>
           <w:p>
             <w:pPr>
               <w:jc w:val="center"/>
               <w:rPr>
                 <w:rFonts w:asciiTheme="minorHAnsi" w:eastAsiaTheme="minorHAnsi" w:hAnsiTheme="minorHAnsi" w:cs="Arial"/>
-                <w:sz w:val="22"/>
+                <w:sz w:val="20"/>
                 <w:szCs w:val="22"/>
                 <w:lang w:eastAsia="ko-KR"/>
               </w:rPr>
@@ -12797,14 +13357,14 @@
         </w:tc>
         <w:tc>
           <w:tcPr>
-            <w:tcW w:w="752" w:type="dxa"/>
+            <w:tcW w:w="627" w:type="dxa"/>
           </w:tcPr>
           <w:p>
             <w:pPr>
               <w:jc w:val="center"/>
               <w:rPr>
                 <w:rFonts w:asciiTheme="minorHAnsi" w:eastAsiaTheme="minorHAnsi" w:hAnsiTheme="minorHAnsi" w:cs="Arial"/>
-                <w:sz w:val="22"/>
+                <w:sz w:val="20"/>
                 <w:szCs w:val="22"/>
                 <w:lang w:eastAsia="ko-KR"/>
               </w:rPr>
@@ -12813,14 +13373,14 @@
         </w:tc>
         <w:tc>
           <w:tcPr>
-            <w:tcW w:w="752" w:type="dxa"/>
+            <w:tcW w:w="696" w:type="dxa"/>
           </w:tcPr>
           <w:p>
             <w:pPr>
               <w:jc w:val="center"/>
               <w:rPr>
                 <w:rFonts w:asciiTheme="minorHAnsi" w:eastAsiaTheme="minorHAnsi" w:hAnsiTheme="minorHAnsi" w:cs="Arial"/>
-                <w:sz w:val="22"/>
+                <w:sz w:val="20"/>
                 <w:szCs w:val="22"/>
                 <w:lang w:eastAsia="ko-KR"/>
               </w:rPr>
@@ -12829,14 +13389,30 @@
         </w:tc>
         <w:tc>
           <w:tcPr>
-            <w:tcW w:w="752" w:type="dxa"/>
+            <w:tcW w:w="696" w:type="dxa"/>
           </w:tcPr>
           <w:p>
             <w:pPr>
               <w:jc w:val="center"/>
               <w:rPr>
                 <w:rFonts w:asciiTheme="minorHAnsi" w:eastAsiaTheme="minorHAnsi" w:hAnsiTheme="minorHAnsi" w:cs="Arial"/>
-                <w:sz w:val="22"/>
+                <w:sz w:val="20"/>
+                <w:szCs w:val="22"/>
+                <w:lang w:eastAsia="ko-KR"/>
+              </w:rPr>
+            </w:pPr>
+          </w:p>
+        </w:tc>
+        <w:tc>
+          <w:tcPr>
+            <w:tcW w:w="696" w:type="dxa"/>
+          </w:tcPr>
+          <w:p>
+            <w:pPr>
+              <w:jc w:val="center"/>
+              <w:rPr>
+                <w:rFonts w:asciiTheme="minorHAnsi" w:eastAsiaTheme="minorHAnsi" w:hAnsiTheme="minorHAnsi" w:cs="Arial"/>
+                <w:sz w:val="20"/>
                 <w:szCs w:val="22"/>
                 <w:lang w:eastAsia="ko-KR"/>
               </w:rPr>
@@ -12845,16 +13421,19 @@
         </w:tc>
       </w:tr>
       <w:tr>
+        <w:trPr>
+          <w:trHeight w:val="312"/>
+        </w:trPr>
         <w:tc>
           <w:tcPr>
-            <w:tcW w:w="751" w:type="dxa"/>
+            <w:tcW w:w="694" w:type="dxa"/>
           </w:tcPr>
           <w:p>
             <w:pPr>
               <w:jc w:val="center"/>
               <w:rPr>
                 <w:rFonts w:asciiTheme="minorHAnsi" w:eastAsiaTheme="minorHAnsi" w:hAnsiTheme="minorHAnsi" w:cs="Arial"/>
-                <w:sz w:val="22"/>
+                <w:sz w:val="20"/>
                 <w:szCs w:val="22"/>
                 <w:lang w:eastAsia="ko-KR"/>
               </w:rPr>
@@ -12862,7 +13441,7 @@
             <w:r>
               <w:rPr>
                 <w:rFonts w:asciiTheme="minorHAnsi" w:eastAsiaTheme="minorHAnsi" w:hAnsiTheme="minorHAnsi" w:cs="Arial" w:hint="eastAsia"/>
-                <w:sz w:val="22"/>
+                <w:sz w:val="20"/>
                 <w:szCs w:val="22"/>
                 <w:lang w:eastAsia="ko-KR"/>
               </w:rPr>
@@ -12871,7 +13450,7 @@
             <w:r>
               <w:rPr>
                 <w:rFonts w:asciiTheme="minorHAnsi" w:eastAsiaTheme="minorHAnsi" w:hAnsiTheme="minorHAnsi" w:cs="Arial"/>
-                <w:sz w:val="22"/>
+                <w:sz w:val="20"/>
                 <w:szCs w:val="22"/>
                 <w:lang w:eastAsia="ko-KR"/>
               </w:rPr>
@@ -12881,14 +13460,14 @@
         </w:tc>
         <w:tc>
           <w:tcPr>
-            <w:tcW w:w="751" w:type="dxa"/>
+            <w:tcW w:w="692" w:type="dxa"/>
           </w:tcPr>
           <w:p>
             <w:pPr>
               <w:jc w:val="center"/>
               <w:rPr>
                 <w:rFonts w:asciiTheme="minorHAnsi" w:eastAsiaTheme="minorHAnsi" w:hAnsiTheme="minorHAnsi" w:cs="Arial"/>
-                <w:sz w:val="22"/>
+                <w:sz w:val="20"/>
                 <w:szCs w:val="22"/>
                 <w:lang w:eastAsia="ko-KR"/>
               </w:rPr>
@@ -12897,14 +13476,14 @@
         </w:tc>
         <w:tc>
           <w:tcPr>
-            <w:tcW w:w="751" w:type="dxa"/>
+            <w:tcW w:w="692" w:type="dxa"/>
           </w:tcPr>
           <w:p>
             <w:pPr>
               <w:jc w:val="center"/>
               <w:rPr>
                 <w:rFonts w:asciiTheme="minorHAnsi" w:eastAsiaTheme="minorHAnsi" w:hAnsiTheme="minorHAnsi" w:cs="Arial"/>
-                <w:sz w:val="22"/>
+                <w:sz w:val="20"/>
                 <w:szCs w:val="22"/>
                 <w:lang w:eastAsia="ko-KR"/>
               </w:rPr>
@@ -12913,14 +13492,14 @@
         </w:tc>
         <w:tc>
           <w:tcPr>
-            <w:tcW w:w="751" w:type="dxa"/>
+            <w:tcW w:w="693" w:type="dxa"/>
           </w:tcPr>
           <w:p>
             <w:pPr>
               <w:jc w:val="center"/>
               <w:rPr>
                 <w:rFonts w:asciiTheme="minorHAnsi" w:eastAsiaTheme="minorHAnsi" w:hAnsiTheme="minorHAnsi" w:cs="Arial"/>
-                <w:sz w:val="22"/>
+                <w:sz w:val="20"/>
                 <w:szCs w:val="22"/>
                 <w:lang w:eastAsia="ko-KR"/>
               </w:rPr>
@@ -12929,14 +13508,14 @@
         </w:tc>
         <w:tc>
           <w:tcPr>
-            <w:tcW w:w="751" w:type="dxa"/>
+            <w:tcW w:w="693" w:type="dxa"/>
           </w:tcPr>
           <w:p>
             <w:pPr>
               <w:jc w:val="center"/>
               <w:rPr>
                 <w:rFonts w:asciiTheme="minorHAnsi" w:eastAsiaTheme="minorHAnsi" w:hAnsiTheme="minorHAnsi" w:cs="Arial"/>
-                <w:sz w:val="22"/>
+                <w:sz w:val="20"/>
                 <w:szCs w:val="22"/>
                 <w:lang w:eastAsia="ko-KR"/>
               </w:rPr>
@@ -12945,14 +13524,14 @@
         </w:tc>
         <w:tc>
           <w:tcPr>
-            <w:tcW w:w="751" w:type="dxa"/>
+            <w:tcW w:w="693" w:type="dxa"/>
           </w:tcPr>
           <w:p>
             <w:pPr>
               <w:jc w:val="center"/>
               <w:rPr>
                 <w:rFonts w:asciiTheme="minorHAnsi" w:eastAsiaTheme="minorHAnsi" w:hAnsiTheme="minorHAnsi" w:cs="Arial"/>
-                <w:sz w:val="22"/>
+                <w:sz w:val="20"/>
                 <w:szCs w:val="22"/>
                 <w:lang w:eastAsia="ko-KR"/>
               </w:rPr>
@@ -12961,14 +13540,14 @@
         </w:tc>
         <w:tc>
           <w:tcPr>
-            <w:tcW w:w="751" w:type="dxa"/>
+            <w:tcW w:w="693" w:type="dxa"/>
           </w:tcPr>
           <w:p>
             <w:pPr>
               <w:jc w:val="center"/>
               <w:rPr>
                 <w:rFonts w:asciiTheme="minorHAnsi" w:eastAsiaTheme="minorHAnsi" w:hAnsiTheme="minorHAnsi" w:cs="Arial"/>
-                <w:sz w:val="22"/>
+                <w:sz w:val="20"/>
                 <w:szCs w:val="22"/>
                 <w:lang w:eastAsia="ko-KR"/>
               </w:rPr>
@@ -12977,14 +13556,14 @@
         </w:tc>
         <w:tc>
           <w:tcPr>
-            <w:tcW w:w="751" w:type="dxa"/>
+            <w:tcW w:w="693" w:type="dxa"/>
           </w:tcPr>
           <w:p>
             <w:pPr>
               <w:jc w:val="center"/>
               <w:rPr>
                 <w:rFonts w:asciiTheme="minorHAnsi" w:eastAsiaTheme="minorHAnsi" w:hAnsiTheme="minorHAnsi" w:cs="Arial"/>
-                <w:sz w:val="22"/>
+                <w:sz w:val="20"/>
                 <w:szCs w:val="22"/>
                 <w:lang w:eastAsia="ko-KR"/>
               </w:rPr>
@@ -12993,14 +13572,14 @@
         </w:tc>
         <w:tc>
           <w:tcPr>
-            <w:tcW w:w="752" w:type="dxa"/>
+            <w:tcW w:w="693" w:type="dxa"/>
           </w:tcPr>
           <w:p>
             <w:pPr>
               <w:jc w:val="center"/>
               <w:rPr>
                 <w:rFonts w:asciiTheme="minorHAnsi" w:eastAsiaTheme="minorHAnsi" w:hAnsiTheme="minorHAnsi" w:cs="Arial"/>
-                <w:sz w:val="22"/>
+                <w:sz w:val="20"/>
                 <w:szCs w:val="22"/>
                 <w:lang w:eastAsia="ko-KR"/>
               </w:rPr>
@@ -13009,14 +13588,14 @@
         </w:tc>
         <w:tc>
           <w:tcPr>
-            <w:tcW w:w="752" w:type="dxa"/>
+            <w:tcW w:w="627" w:type="dxa"/>
           </w:tcPr>
           <w:p>
             <w:pPr>
               <w:jc w:val="center"/>
               <w:rPr>
                 <w:rFonts w:asciiTheme="minorHAnsi" w:eastAsiaTheme="minorHAnsi" w:hAnsiTheme="minorHAnsi" w:cs="Arial"/>
-                <w:sz w:val="22"/>
+                <w:sz w:val="20"/>
                 <w:szCs w:val="22"/>
                 <w:lang w:eastAsia="ko-KR"/>
               </w:rPr>
@@ -13025,14 +13604,14 @@
         </w:tc>
         <w:tc>
           <w:tcPr>
-            <w:tcW w:w="752" w:type="dxa"/>
+            <w:tcW w:w="696" w:type="dxa"/>
           </w:tcPr>
           <w:p>
             <w:pPr>
               <w:jc w:val="center"/>
               <w:rPr>
                 <w:rFonts w:asciiTheme="minorHAnsi" w:eastAsiaTheme="minorHAnsi" w:hAnsiTheme="minorHAnsi" w:cs="Arial"/>
-                <w:sz w:val="22"/>
+                <w:sz w:val="20"/>
                 <w:szCs w:val="22"/>
                 <w:lang w:eastAsia="ko-KR"/>
               </w:rPr>
@@ -13041,14 +13620,30 @@
         </w:tc>
         <w:tc>
           <w:tcPr>
-            <w:tcW w:w="752" w:type="dxa"/>
+            <w:tcW w:w="696" w:type="dxa"/>
           </w:tcPr>
           <w:p>
             <w:pPr>
               <w:jc w:val="center"/>
               <w:rPr>
                 <w:rFonts w:asciiTheme="minorHAnsi" w:eastAsiaTheme="minorHAnsi" w:hAnsiTheme="minorHAnsi" w:cs="Arial"/>
-                <w:sz w:val="22"/>
+                <w:sz w:val="20"/>
+                <w:szCs w:val="22"/>
+                <w:lang w:eastAsia="ko-KR"/>
+              </w:rPr>
+            </w:pPr>
+          </w:p>
+        </w:tc>
+        <w:tc>
+          <w:tcPr>
+            <w:tcW w:w="696" w:type="dxa"/>
+          </w:tcPr>
+          <w:p>
+            <w:pPr>
+              <w:jc w:val="center"/>
+              <w:rPr>
+                <w:rFonts w:asciiTheme="minorHAnsi" w:eastAsiaTheme="minorHAnsi" w:hAnsiTheme="minorHAnsi" w:cs="Arial"/>
+                <w:sz w:val="20"/>
                 <w:szCs w:val="22"/>
                 <w:lang w:eastAsia="ko-KR"/>
               </w:rPr>
@@ -13785,12 +14380,21 @@
           <w:p>
             <w:pPr>
               <w:rPr>
-                <w:rFonts w:asciiTheme="minorHAnsi" w:eastAsiaTheme="minorHAnsi" w:hAnsiTheme="minorHAnsi" w:cs="Arial"/>
+                <w:rFonts w:asciiTheme="minorHAnsi" w:eastAsiaTheme="minorHAnsi" w:hAnsiTheme="minorHAnsi" w:cs="Arial" w:hint="eastAsia"/>
                 <w:sz w:val="22"/>
                 <w:szCs w:val="22"/>
                 <w:lang w:eastAsia="ko-KR"/>
               </w:rPr>
             </w:pPr>
+            <w:r>
+              <w:rPr>
+                <w:rFonts w:asciiTheme="minorHAnsi" w:eastAsiaTheme="minorHAnsi" w:hAnsiTheme="minorHAnsi" w:cs="Arial" w:hint="eastAsia"/>
+                <w:sz w:val="22"/>
+                <w:szCs w:val="22"/>
+                <w:lang w:eastAsia="ko-KR"/>
+              </w:rPr>
+              <w:t>김소연 김은경</w:t>
+            </w:r>
           </w:p>
         </w:tc>
       </w:tr>
@@ -18507,7 +19111,7 @@
 </file>
 
 <file path=customXml/itemProps1.xml><?xml version="1.0" encoding="utf-8"?>
-<ds:datastoreItem xmlns:ds="http://schemas.openxmlformats.org/officeDocument/2006/customXml" ds:itemID="{06DFC446-876B-4197-B49D-E8D8C80516B5}">
+<ds:datastoreItem xmlns:ds="http://schemas.openxmlformats.org/officeDocument/2006/customXml" ds:itemID="{9BA24997-EA96-4F40-A91A-83A751697E18}">
   <ds:schemaRefs>
     <ds:schemaRef ds:uri="http://schemas.openxmlformats.org/officeDocument/2006/bibliography"/>
   </ds:schemaRefs>

</xml_diff>

<commit_message>
upload fourth meeting 0521 [Work history]
</commit_message>
<xml_diff>
--- a/SimpleMerge_SRS.docx
+++ b/SimpleMerge_SRS.docx
@@ -10633,7 +10633,7 @@
             <w:pPr>
               <w:jc w:val="center"/>
               <w:rPr>
-                <w:rFonts w:asciiTheme="minorHAnsi" w:eastAsiaTheme="minorHAnsi" w:hAnsiTheme="minorHAnsi" w:cs="Arial" w:hint="eastAsia"/>
+                <w:rFonts w:asciiTheme="minorHAnsi" w:eastAsiaTheme="minorHAnsi" w:hAnsiTheme="minorHAnsi" w:cs="Arial"/>
                 <w:sz w:val="20"/>
                 <w:szCs w:val="22"/>
                 <w:lang w:eastAsia="ko-KR"/>
@@ -12730,7 +12730,7 @@
             <w:pPr>
               <w:jc w:val="center"/>
               <w:rPr>
-                <w:rFonts w:asciiTheme="minorHAnsi" w:eastAsiaTheme="minorHAnsi" w:hAnsiTheme="minorHAnsi" w:cs="Arial" w:hint="eastAsia"/>
+                <w:rFonts w:asciiTheme="minorHAnsi" w:eastAsiaTheme="minorHAnsi" w:hAnsiTheme="minorHAnsi" w:cs="Arial"/>
                 <w:sz w:val="20"/>
                 <w:szCs w:val="22"/>
                 <w:lang w:eastAsia="ko-KR"/>
@@ -14380,20 +14380,51 @@
           <w:p>
             <w:pPr>
               <w:rPr>
-                <w:rFonts w:asciiTheme="minorHAnsi" w:eastAsiaTheme="minorHAnsi" w:hAnsiTheme="minorHAnsi" w:cs="Arial" w:hint="eastAsia"/>
+                <w:rFonts w:asciiTheme="minorHAnsi" w:eastAsiaTheme="minorHAnsi" w:hAnsiTheme="minorHAnsi" w:cs="Arial"/>
                 <w:sz w:val="22"/>
                 <w:szCs w:val="22"/>
                 <w:lang w:eastAsia="ko-KR"/>
               </w:rPr>
             </w:pPr>
+            <w:proofErr w:type="spellStart"/>
             <w:r>
               <w:rPr>
-                <w:rFonts w:asciiTheme="minorHAnsi" w:eastAsiaTheme="minorHAnsi" w:hAnsiTheme="minorHAnsi" w:cs="Arial" w:hint="eastAsia"/>
+                <w:rFonts w:asciiTheme="minorHAnsi" w:eastAsiaTheme="minorHAnsi" w:hAnsiTheme="minorHAnsi" w:cs="Arial"/>
                 <w:sz w:val="22"/>
                 <w:szCs w:val="22"/>
                 <w:lang w:eastAsia="ko-KR"/>
               </w:rPr>
-              <w:t>김소연 김은경</w:t>
+              <w:t>soyeon</w:t>
+            </w:r>
+            <w:proofErr w:type="spellEnd"/>
+            <w:r>
+              <w:rPr>
+                <w:rFonts w:asciiTheme="minorHAnsi" w:eastAsiaTheme="minorHAnsi" w:hAnsiTheme="minorHAnsi" w:cs="Arial"/>
+                <w:sz w:val="22"/>
+                <w:szCs w:val="22"/>
+                <w:lang w:eastAsia="ko-KR"/>
+              </w:rPr>
+              <w:t xml:space="preserve"> Kim, </w:t>
+            </w:r>
+            <w:proofErr w:type="spellStart"/>
+            <w:r>
+              <w:rPr>
+                <w:rFonts w:asciiTheme="minorHAnsi" w:eastAsiaTheme="minorHAnsi" w:hAnsiTheme="minorHAnsi" w:cs="Arial"/>
+                <w:sz w:val="22"/>
+                <w:szCs w:val="22"/>
+                <w:lang w:eastAsia="ko-KR"/>
+              </w:rPr>
+              <w:t>engyeong</w:t>
+            </w:r>
+            <w:proofErr w:type="spellEnd"/>
+            <w:r>
+              <w:rPr>
+                <w:rFonts w:asciiTheme="minorHAnsi" w:eastAsiaTheme="minorHAnsi" w:hAnsiTheme="minorHAnsi" w:cs="Arial"/>
+                <w:sz w:val="22"/>
+                <w:szCs w:val="22"/>
+                <w:lang w:eastAsia="ko-KR"/>
+              </w:rPr>
+              <w:t xml:space="preserve"> Kim</w:t>
             </w:r>
           </w:p>
         </w:tc>
@@ -19111,7 +19142,7 @@
 </file>
 
 <file path=customXml/itemProps1.xml><?xml version="1.0" encoding="utf-8"?>
-<ds:datastoreItem xmlns:ds="http://schemas.openxmlformats.org/officeDocument/2006/customXml" ds:itemID="{9BA24997-EA96-4F40-A91A-83A751697E18}">
+<ds:datastoreItem xmlns:ds="http://schemas.openxmlformats.org/officeDocument/2006/customXml" ds:itemID="{CB51B3DE-4F72-4D1C-AECB-A2B47FE0D51A}">
   <ds:schemaRefs>
     <ds:schemaRef ds:uri="http://schemas.openxmlformats.org/officeDocument/2006/bibliography"/>
   </ds:schemaRefs>

</xml_diff>